<commit_message>
New syllabus and  updated labs
Updating for winter 2018
</commit_message>
<xml_diff>
--- a/Labs/Lab02-MultpleActivities/Lab2Instructions-GroupA-CS235AM.docx
+++ b/Labs/Lab02-MultpleActivities/Lab2Instructions-GroupA-CS235AM.docx
@@ -320,13 +320,6 @@
         </w:rPr>
         <w:t xml:space="preserve"> to return to a “parent” activity</w:t>
       </w:r>
-      <w:r>
-        <w:rPr>
-          <w:rFonts w:ascii="Arial" w:eastAsia="Times New Roman" w:hAnsi="Arial" w:cs="Arial"/>
-          <w:color w:val="000000"/>
-        </w:rPr>
-        <w:t xml:space="preserve"> (groups A and C)</w:t>
-      </w:r>
     </w:p>
     <w:p>
       <w:pPr>
@@ -358,14 +351,45 @@
         <w:rPr>
           <w:rFonts w:ascii="Arial" w:eastAsia="Times New Roman" w:hAnsi="Arial" w:cs="Arial"/>
           <w:color w:val="000000"/>
-        </w:rPr>
-      </w:pPr>
-      <w:r>
-        <w:rPr>
-          <w:rFonts w:ascii="Arial" w:eastAsia="Times New Roman" w:hAnsi="Arial" w:cs="Arial"/>
-          <w:color w:val="000000"/>
-        </w:rPr>
-        <w:t>Complete the tutorial, “Hello Multiscreen Apps”, which was also the required reading this week.</w:t>
+          <w:sz w:val="19"/>
+          <w:szCs w:val="19"/>
+        </w:rPr>
+      </w:pPr>
+      <w:r>
+        <w:rPr>
+          <w:rFonts w:ascii="Arial" w:eastAsia="Times New Roman" w:hAnsi="Arial" w:cs="Arial"/>
+          <w:color w:val="000000"/>
+          <w:sz w:val="19"/>
+          <w:szCs w:val="19"/>
+        </w:rPr>
+        <w:t>Complete the tutorial</w:t>
+      </w:r>
+      <w:r>
+        <w:rPr>
+          <w:rFonts w:ascii="Arial" w:eastAsia="Times New Roman" w:hAnsi="Arial" w:cs="Arial"/>
+          <w:color w:val="000000"/>
+          <w:sz w:val="19"/>
+          <w:szCs w:val="19"/>
+        </w:rPr>
+        <w:t>, “Hello Multiscreen Apps”,</w:t>
+      </w:r>
+      <w:r>
+        <w:rPr>
+          <w:rFonts w:ascii="Arial" w:eastAsia="Times New Roman" w:hAnsi="Arial" w:cs="Arial"/>
+          <w:color w:val="000000"/>
+          <w:sz w:val="19"/>
+          <w:szCs w:val="19"/>
+        </w:rPr>
+        <w:t xml:space="preserve"> </w:t>
+      </w:r>
+      <w:r>
+        <w:rPr>
+          <w:rFonts w:ascii="Arial" w:eastAsia="Times New Roman" w:hAnsi="Arial" w:cs="Arial"/>
+          <w:color w:val="000000"/>
+          <w:sz w:val="19"/>
+          <w:szCs w:val="19"/>
+        </w:rPr>
+        <w:t>which was also the required reading this week.</w:t>
       </w:r>
     </w:p>
     <w:p>
@@ -398,7 +422,7 @@
           <w:szCs w:val="24"/>
           <w:u w:val="single"/>
         </w:rPr>
-        <w:t xml:space="preserve">: </w:t>
+        <w:t xml:space="preserve"> – </w:t>
       </w:r>
       <w:r>
         <w:rPr>
@@ -408,15 +432,25 @@
           <w:szCs w:val="24"/>
           <w:u w:val="single"/>
         </w:rPr>
-        <w:t>Assignment for Group A – Poke a Screen</w:t>
-      </w:r>
-      <w:r>
-        <w:rPr>
-          <w:rFonts w:ascii="Arial" w:eastAsia="Times New Roman" w:hAnsi="Arial" w:cs="Arial"/>
-          <w:b/>
-          <w:color w:val="000000"/>
-          <w:sz w:val="24"/>
-          <w:szCs w:val="24"/>
+        <w:t>Group A</w:t>
+      </w:r>
+      <w:r>
+        <w:rPr>
+          <w:rFonts w:ascii="Arial" w:eastAsia="Times New Roman" w:hAnsi="Arial" w:cs="Arial"/>
+          <w:color w:val="000000"/>
+          <w:sz w:val="24"/>
+          <w:szCs w:val="24"/>
+          <w:u w:val="single"/>
+        </w:rPr>
+        <w:t>:</w:t>
+      </w:r>
+      <w:r>
+        <w:rPr>
+          <w:rFonts w:ascii="Arial" w:eastAsia="Times New Roman" w:hAnsi="Arial" w:cs="Arial"/>
+          <w:color w:val="000000"/>
+          <w:sz w:val="24"/>
+          <w:szCs w:val="24"/>
+          <w:u w:val="single"/>
         </w:rPr>
         <w:t xml:space="preserve"> </w:t>
       </w:r>
@@ -426,123 +460,136 @@
           <w:color w:val="000000"/>
           <w:sz w:val="24"/>
           <w:szCs w:val="24"/>
-        </w:rPr>
-        <w:t xml:space="preserve">(or </w:t>
-      </w:r>
-      <w:r>
-        <w:rPr>
-          <w:rFonts w:ascii="Arial" w:eastAsia="Times New Roman" w:hAnsi="Arial" w:cs="Arial"/>
-          <w:color w:val="000000"/>
-          <w:sz w:val="24"/>
-          <w:szCs w:val="24"/>
-        </w:rPr>
-        <w:t xml:space="preserve">poke </w:t>
-      </w:r>
-      <w:bookmarkStart w:id="0" w:name="_GoBack"/>
-      <w:bookmarkEnd w:id="0"/>
-      <w:r>
-        <w:rPr>
-          <w:rFonts w:ascii="Arial" w:eastAsia="Times New Roman" w:hAnsi="Arial" w:cs="Arial"/>
-          <w:color w:val="000000"/>
-          <w:sz w:val="24"/>
-          <w:szCs w:val="24"/>
-        </w:rPr>
-        <w:t>something of your choice)</w:t>
+          <w:u w:val="single"/>
+        </w:rPr>
+        <w:t xml:space="preserve">99 </w:t>
+      </w:r>
+      <w:r>
+        <w:rPr>
+          <w:rFonts w:ascii="Arial" w:eastAsia="Times New Roman" w:hAnsi="Arial" w:cs="Arial"/>
+          <w:color w:val="000000"/>
+          <w:sz w:val="24"/>
+          <w:szCs w:val="24"/>
+          <w:u w:val="single"/>
+        </w:rPr>
+        <w:t>Bugs</w:t>
+      </w:r>
+      <w:r>
+        <w:rPr>
+          <w:rFonts w:ascii="Arial" w:eastAsia="Times New Roman" w:hAnsi="Arial" w:cs="Arial"/>
+          <w:color w:val="000000"/>
+          <w:sz w:val="24"/>
+          <w:szCs w:val="24"/>
+          <w:u w:val="single"/>
+        </w:rPr>
+        <w:t xml:space="preserve"> </w:t>
+      </w:r>
+      <w:r>
+        <w:rPr>
+          <w:rFonts w:ascii="Arial" w:eastAsia="Times New Roman" w:hAnsi="Arial" w:cs="Arial"/>
+          <w:color w:val="000000"/>
+          <w:sz w:val="24"/>
+          <w:szCs w:val="24"/>
+          <w:u w:val="single"/>
+        </w:rPr>
+        <w:t>in</w:t>
+      </w:r>
+      <w:r>
+        <w:rPr>
+          <w:rFonts w:ascii="Arial" w:eastAsia="Times New Roman" w:hAnsi="Arial" w:cs="Arial"/>
+          <w:color w:val="000000"/>
+          <w:sz w:val="24"/>
+          <w:szCs w:val="24"/>
+          <w:u w:val="single"/>
+        </w:rPr>
+        <w:t xml:space="preserve"> the</w:t>
+      </w:r>
+      <w:r>
+        <w:rPr>
+          <w:rFonts w:ascii="Arial" w:eastAsia="Times New Roman" w:hAnsi="Arial" w:cs="Arial"/>
+          <w:color w:val="000000"/>
+          <w:sz w:val="24"/>
+          <w:szCs w:val="24"/>
+          <w:u w:val="single"/>
+        </w:rPr>
+        <w:t xml:space="preserve"> </w:t>
+      </w:r>
+      <w:r>
+        <w:rPr>
+          <w:rFonts w:ascii="Arial" w:eastAsia="Times New Roman" w:hAnsi="Arial" w:cs="Arial"/>
+          <w:color w:val="000000"/>
+          <w:sz w:val="24"/>
+          <w:szCs w:val="24"/>
+          <w:u w:val="single"/>
+        </w:rPr>
+        <w:t>Code</w:t>
+      </w:r>
+      <w:r>
+        <w:rPr>
+          <w:rFonts w:ascii="Arial" w:eastAsia="Times New Roman" w:hAnsi="Arial" w:cs="Arial"/>
+          <w:color w:val="000000"/>
+          <w:sz w:val="24"/>
+          <w:szCs w:val="24"/>
+          <w:u w:val="single"/>
+        </w:rPr>
+        <w:t xml:space="preserve"> (or </w:t>
+      </w:r>
+      <w:r>
+        <w:rPr>
+          <w:rFonts w:ascii="Arial" w:eastAsia="Times New Roman" w:hAnsi="Arial" w:cs="Arial"/>
+          <w:color w:val="000000"/>
+          <w:sz w:val="24"/>
+          <w:szCs w:val="24"/>
+          <w:u w:val="single"/>
+        </w:rPr>
+        <w:t>99 other</w:t>
+      </w:r>
+      <w:r>
+        <w:rPr>
+          <w:rFonts w:ascii="Arial" w:eastAsia="Times New Roman" w:hAnsi="Arial" w:cs="Arial"/>
+          <w:color w:val="000000"/>
+          <w:sz w:val="24"/>
+          <w:szCs w:val="24"/>
+          <w:u w:val="single"/>
+        </w:rPr>
+        <w:t xml:space="preserve"> </w:t>
+      </w:r>
+      <w:r>
+        <w:rPr>
+          <w:rFonts w:ascii="Arial" w:eastAsia="Times New Roman" w:hAnsi="Arial" w:cs="Arial"/>
+          <w:color w:val="000000"/>
+          <w:sz w:val="24"/>
+          <w:szCs w:val="24"/>
+          <w:u w:val="single"/>
+        </w:rPr>
+        <w:t>thing</w:t>
+      </w:r>
+      <w:r>
+        <w:rPr>
+          <w:rFonts w:ascii="Arial" w:eastAsia="Times New Roman" w:hAnsi="Arial" w:cs="Arial"/>
+          <w:color w:val="000000"/>
+          <w:sz w:val="24"/>
+          <w:szCs w:val="24"/>
+          <w:u w:val="single"/>
+        </w:rPr>
+        <w:t>s</w:t>
+      </w:r>
+      <w:r>
+        <w:rPr>
+          <w:rFonts w:ascii="Arial" w:eastAsia="Times New Roman" w:hAnsi="Arial" w:cs="Arial"/>
+          <w:color w:val="000000"/>
+          <w:sz w:val="24"/>
+          <w:szCs w:val="24"/>
+          <w:u w:val="single"/>
+        </w:rPr>
+        <w:t xml:space="preserve"> of your choice)</w:t>
       </w:r>
     </w:p>
     <w:p>
       <w:pPr>
-        <w:shd w:val="clear" w:color="auto" w:fill="FFFFFF"/>
-        <w:spacing w:after="240" w:line="218" w:lineRule="atLeast"/>
-        <w:rPr>
-          <w:rFonts w:ascii="Arial" w:eastAsia="Times New Roman" w:hAnsi="Arial" w:cs="Arial"/>
-          <w:b/>
-          <w:color w:val="000000"/>
-        </w:rPr>
-      </w:pPr>
-      <w:r>
-        <w:rPr>
-          <w:rFonts w:ascii="Arial" w:eastAsia="Times New Roman" w:hAnsi="Arial" w:cs="Arial"/>
-          <w:color w:val="000000"/>
-        </w:rPr>
-        <w:t xml:space="preserve">Write an app with two activities. </w:t>
-      </w:r>
-      <w:r>
-        <w:rPr>
-          <w:rFonts w:ascii="Arial" w:eastAsia="Times New Roman" w:hAnsi="Arial" w:cs="Arial"/>
-          <w:color w:val="000000"/>
-        </w:rPr>
-        <w:t>Buttons</w:t>
-      </w:r>
-      <w:r>
-        <w:rPr>
-          <w:rFonts w:ascii="Arial" w:eastAsia="Times New Roman" w:hAnsi="Arial" w:cs="Arial"/>
-          <w:color w:val="000000"/>
-        </w:rPr>
-        <w:t xml:space="preserve"> on the first activity’s UI will</w:t>
-      </w:r>
-      <w:r>
-        <w:rPr>
-          <w:rFonts w:ascii="Arial" w:eastAsia="Times New Roman" w:hAnsi="Arial" w:cs="Arial"/>
-          <w:color w:val="000000"/>
-        </w:rPr>
-        <w:t xml:space="preserve"> be used to</w:t>
-      </w:r>
-      <w:r>
-        <w:rPr>
-          <w:rFonts w:ascii="Arial" w:eastAsia="Times New Roman" w:hAnsi="Arial" w:cs="Arial"/>
-          <w:color w:val="000000"/>
-        </w:rPr>
-        <w:t xml:space="preserve"> send </w:t>
-      </w:r>
-      <w:r>
-        <w:rPr>
-          <w:rFonts w:ascii="Arial" w:eastAsia="Times New Roman" w:hAnsi="Arial" w:cs="Arial"/>
-          <w:color w:val="000000"/>
-        </w:rPr>
-        <w:t>one of</w:t>
-      </w:r>
-      <w:r>
-        <w:rPr>
-          <w:rFonts w:ascii="Arial" w:eastAsia="Times New Roman" w:hAnsi="Arial" w:cs="Arial"/>
-          <w:color w:val="000000"/>
-        </w:rPr>
-        <w:t xml:space="preserve"> </w:t>
-      </w:r>
-      <w:r>
-        <w:rPr>
-          <w:rFonts w:ascii="Arial" w:eastAsia="Times New Roman" w:hAnsi="Arial" w:cs="Arial"/>
-          <w:color w:val="000000"/>
-        </w:rPr>
-        <w:t>two kinds of data</w:t>
-      </w:r>
-      <w:r>
-        <w:rPr>
-          <w:rFonts w:ascii="Arial" w:eastAsia="Times New Roman" w:hAnsi="Arial" w:cs="Arial"/>
-          <w:color w:val="000000"/>
-        </w:rPr>
-        <w:t xml:space="preserve"> to the second activity. The second activity will </w:t>
-      </w:r>
-      <w:r>
-        <w:rPr>
-          <w:rFonts w:ascii="Arial" w:eastAsia="Times New Roman" w:hAnsi="Arial" w:cs="Arial"/>
-          <w:color w:val="000000"/>
-        </w:rPr>
-        <w:t>display a message based on the data that was sent.</w:t>
-      </w:r>
-      <w:r>
-        <w:rPr>
-          <w:rFonts w:ascii="Arial" w:eastAsia="Times New Roman" w:hAnsi="Arial" w:cs="Arial"/>
-          <w:color w:val="000000"/>
-        </w:rPr>
-        <w:t xml:space="preserve"> </w:t>
-      </w:r>
-    </w:p>
-    <w:p>
-      <w:pPr>
         <w:numPr>
           <w:ilvl w:val="0"/>
-          <w:numId w:val="12"/>
+          <w:numId w:val="10"/>
         </w:numPr>
         <w:shd w:val="clear" w:color="auto" w:fill="FFFFFF"/>
         <w:spacing w:after="0" w:line="218" w:lineRule="atLeast"/>
@@ -550,14 +597,72 @@
         <w:rPr>
           <w:rFonts w:ascii="Arial" w:eastAsia="Times New Roman" w:hAnsi="Arial" w:cs="Arial"/>
           <w:color w:val="000000"/>
-        </w:rPr>
-      </w:pPr>
-      <w:r>
-        <w:rPr>
-          <w:rFonts w:ascii="Arial" w:eastAsia="Times New Roman" w:hAnsi="Arial" w:cs="Arial"/>
-          <w:color w:val="000000"/>
-        </w:rPr>
-        <w:t xml:space="preserve">Add code to the default MainActivity </w:t>
+          <w:sz w:val="19"/>
+          <w:szCs w:val="19"/>
+        </w:rPr>
+      </w:pPr>
+      <w:r>
+        <w:rPr>
+          <w:rFonts w:ascii="Arial" w:eastAsia="Times New Roman" w:hAnsi="Arial" w:cs="Arial"/>
+          <w:color w:val="000000"/>
+          <w:sz w:val="19"/>
+          <w:szCs w:val="19"/>
+        </w:rPr>
+        <w:t>Add code to</w:t>
+      </w:r>
+      <w:r>
+        <w:rPr>
+          <w:rFonts w:ascii="Arial" w:eastAsia="Times New Roman" w:hAnsi="Arial" w:cs="Arial"/>
+          <w:color w:val="000000"/>
+          <w:sz w:val="19"/>
+          <w:szCs w:val="19"/>
+        </w:rPr>
+        <w:t xml:space="preserve"> the default </w:t>
+      </w:r>
+      <w:r>
+        <w:rPr>
+          <w:rFonts w:ascii="Arial" w:eastAsia="Times New Roman" w:hAnsi="Arial" w:cs="Arial"/>
+          <w:color w:val="000000"/>
+          <w:sz w:val="19"/>
+          <w:szCs w:val="19"/>
+        </w:rPr>
+        <w:t>Main</w:t>
+      </w:r>
+      <w:r>
+        <w:rPr>
+          <w:rFonts w:ascii="Arial" w:eastAsia="Times New Roman" w:hAnsi="Arial" w:cs="Arial"/>
+          <w:color w:val="000000"/>
+          <w:sz w:val="19"/>
+          <w:szCs w:val="19"/>
+        </w:rPr>
+        <w:t>Activity</w:t>
+      </w:r>
+      <w:r>
+        <w:rPr>
+          <w:rFonts w:ascii="Arial" w:eastAsia="Times New Roman" w:hAnsi="Arial" w:cs="Arial"/>
+          <w:color w:val="000000"/>
+          <w:sz w:val="19"/>
+          <w:szCs w:val="19"/>
+        </w:rPr>
+        <w:t xml:space="preserve"> (</w:t>
+      </w:r>
+      <w:r>
+        <w:rPr>
+          <w:rFonts w:ascii="Arial" w:eastAsia="Times New Roman" w:hAnsi="Arial" w:cs="Arial"/>
+          <w:color w:val="000000"/>
+          <w:sz w:val="19"/>
+          <w:szCs w:val="19"/>
+        </w:rPr>
+        <w:t>I’ll call this</w:t>
+      </w:r>
+      <w:r>
+        <w:rPr>
+          <w:rFonts w:ascii="Arial" w:eastAsia="Times New Roman" w:hAnsi="Arial" w:cs="Arial"/>
+          <w:color w:val="000000"/>
+          <w:sz w:val="19"/>
+          <w:szCs w:val="19"/>
+        </w:rPr>
+        <w:t xml:space="preserve"> activity 1)</w:t>
       </w:r>
     </w:p>
     <w:p>
@@ -572,14 +677,45 @@
         <w:rPr>
           <w:rFonts w:ascii="Arial" w:eastAsia="Times New Roman" w:hAnsi="Arial" w:cs="Arial"/>
           <w:color w:val="000000"/>
-        </w:rPr>
-      </w:pPr>
-      <w:r>
-        <w:rPr>
-          <w:rFonts w:ascii="Arial" w:eastAsia="Times New Roman" w:hAnsi="Arial" w:cs="Arial"/>
-          <w:color w:val="000000"/>
-        </w:rPr>
-        <w:t>Add a button with the text “Poke Screen 2”</w:t>
+          <w:sz w:val="19"/>
+          <w:szCs w:val="19"/>
+        </w:rPr>
+      </w:pPr>
+      <w:r>
+        <w:rPr>
+          <w:rFonts w:ascii="Arial" w:eastAsia="Times New Roman" w:hAnsi="Arial" w:cs="Arial"/>
+          <w:color w:val="000000"/>
+          <w:sz w:val="19"/>
+          <w:szCs w:val="19"/>
+        </w:rPr>
+        <w:t>Add</w:t>
+      </w:r>
+      <w:r>
+        <w:rPr>
+          <w:rFonts w:ascii="Arial" w:eastAsia="Times New Roman" w:hAnsi="Arial" w:cs="Arial"/>
+          <w:color w:val="000000"/>
+          <w:sz w:val="19"/>
+          <w:szCs w:val="19"/>
+        </w:rPr>
+        <w:t xml:space="preserve"> </w:t>
+      </w:r>
+      <w:r>
+        <w:rPr>
+          <w:rFonts w:ascii="Arial" w:eastAsia="Times New Roman" w:hAnsi="Arial" w:cs="Arial"/>
+          <w:color w:val="000000"/>
+          <w:sz w:val="19"/>
+          <w:szCs w:val="19"/>
+        </w:rPr>
+        <w:t>a</w:t>
+      </w:r>
+      <w:r>
+        <w:rPr>
+          <w:rFonts w:ascii="Arial" w:eastAsia="Times New Roman" w:hAnsi="Arial" w:cs="Arial"/>
+          <w:color w:val="000000"/>
+          <w:sz w:val="19"/>
+          <w:szCs w:val="19"/>
+        </w:rPr>
+        <w:t xml:space="preserve"> button</w:t>
       </w:r>
     </w:p>
     <w:p>
@@ -594,30 +730,142 @@
         <w:rPr>
           <w:rFonts w:ascii="Arial" w:eastAsia="Times New Roman" w:hAnsi="Arial" w:cs="Arial"/>
           <w:color w:val="000000"/>
-        </w:rPr>
-      </w:pPr>
-      <w:r>
-        <w:rPr>
-          <w:rFonts w:ascii="Arial" w:eastAsia="Times New Roman" w:hAnsi="Arial" w:cs="Arial"/>
-          <w:color w:val="000000"/>
-        </w:rPr>
-        <w:t xml:space="preserve">In this button’s event handler, send an intent to screen 2 with a Boolean value set </w:t>
-      </w:r>
-      <w:proofErr w:type="gramStart"/>
-      <w:r>
-        <w:rPr>
-          <w:rFonts w:ascii="Arial" w:eastAsia="Times New Roman" w:hAnsi="Arial" w:cs="Arial"/>
-          <w:color w:val="000000"/>
-        </w:rPr>
-        <w:t>to</w:t>
-      </w:r>
-      <w:proofErr w:type="gramEnd"/>
-      <w:r>
-        <w:rPr>
-          <w:rFonts w:ascii="Arial" w:eastAsia="Times New Roman" w:hAnsi="Arial" w:cs="Arial"/>
-          <w:color w:val="000000"/>
-        </w:rPr>
-        <w:t xml:space="preserve"> true.</w:t>
+          <w:sz w:val="19"/>
+          <w:szCs w:val="19"/>
+        </w:rPr>
+      </w:pPr>
+      <w:r>
+        <w:rPr>
+          <w:rFonts w:ascii="Arial" w:eastAsia="Times New Roman" w:hAnsi="Arial" w:cs="Arial"/>
+          <w:color w:val="000000"/>
+          <w:sz w:val="19"/>
+          <w:szCs w:val="19"/>
+        </w:rPr>
+        <w:t>Change its button title to "</w:t>
+      </w:r>
+      <w:r>
+        <w:rPr>
+          <w:rFonts w:ascii="Arial" w:eastAsia="Times New Roman" w:hAnsi="Arial" w:cs="Arial"/>
+          <w:color w:val="000000"/>
+          <w:sz w:val="19"/>
+          <w:szCs w:val="19"/>
+        </w:rPr>
+        <w:t>Take one down</w:t>
+      </w:r>
+      <w:r>
+        <w:rPr>
+          <w:rFonts w:ascii="Arial" w:eastAsia="Times New Roman" w:hAnsi="Arial" w:cs="Arial"/>
+          <w:color w:val="000000"/>
+          <w:sz w:val="19"/>
+          <w:szCs w:val="19"/>
+        </w:rPr>
+        <w:t>"</w:t>
+      </w:r>
+      <w:r>
+        <w:rPr>
+          <w:rFonts w:ascii="Arial" w:eastAsia="Times New Roman" w:hAnsi="Arial" w:cs="Arial"/>
+          <w:color w:val="000000"/>
+          <w:sz w:val="19"/>
+          <w:szCs w:val="19"/>
+        </w:rPr>
+        <w:t>.</w:t>
+      </w:r>
+    </w:p>
+    <w:p>
+      <w:pPr>
+        <w:numPr>
+          <w:ilvl w:val="1"/>
+          <w:numId w:val="7"/>
+        </w:numPr>
+        <w:shd w:val="clear" w:color="auto" w:fill="FFFFFF"/>
+        <w:spacing w:after="0" w:line="218" w:lineRule="atLeast"/>
+        <w:ind w:right="475"/>
+        <w:rPr>
+          <w:rFonts w:ascii="Arial" w:eastAsia="Times New Roman" w:hAnsi="Arial" w:cs="Arial"/>
+          <w:color w:val="000000"/>
+          <w:sz w:val="19"/>
+          <w:szCs w:val="19"/>
+        </w:rPr>
+      </w:pPr>
+      <w:r>
+        <w:rPr>
+          <w:rFonts w:ascii="Arial" w:eastAsia="Times New Roman" w:hAnsi="Arial" w:cs="Arial"/>
+          <w:color w:val="000000"/>
+          <w:sz w:val="19"/>
+          <w:szCs w:val="19"/>
+        </w:rPr>
+        <w:t>Create</w:t>
+      </w:r>
+      <w:r>
+        <w:rPr>
+          <w:rFonts w:ascii="Arial" w:eastAsia="Times New Roman" w:hAnsi="Arial" w:cs="Arial"/>
+          <w:color w:val="000000"/>
+          <w:sz w:val="19"/>
+          <w:szCs w:val="19"/>
+        </w:rPr>
+        <w:t xml:space="preserve"> an Intent that sends the </w:t>
+      </w:r>
+      <w:r>
+        <w:rPr>
+          <w:rFonts w:ascii="Arial" w:eastAsia="Times New Roman" w:hAnsi="Arial" w:cs="Arial"/>
+          <w:color w:val="000000"/>
+          <w:sz w:val="19"/>
+          <w:szCs w:val="19"/>
+        </w:rPr>
+        <w:t>number 1</w:t>
+      </w:r>
+      <w:r>
+        <w:rPr>
+          <w:rFonts w:ascii="Arial" w:eastAsia="Times New Roman" w:hAnsi="Arial" w:cs="Arial"/>
+          <w:color w:val="000000"/>
+          <w:sz w:val="19"/>
+          <w:szCs w:val="19"/>
+        </w:rPr>
+        <w:t xml:space="preserve"> to </w:t>
+      </w:r>
+      <w:r>
+        <w:rPr>
+          <w:rFonts w:ascii="Arial" w:eastAsia="Times New Roman" w:hAnsi="Arial" w:cs="Arial"/>
+          <w:color w:val="000000"/>
+          <w:sz w:val="19"/>
+          <w:szCs w:val="19"/>
+        </w:rPr>
+        <w:t>activity</w:t>
+      </w:r>
+      <w:r>
+        <w:rPr>
+          <w:rFonts w:ascii="Arial" w:eastAsia="Times New Roman" w:hAnsi="Arial" w:cs="Arial"/>
+          <w:color w:val="000000"/>
+          <w:sz w:val="19"/>
+          <w:szCs w:val="19"/>
+        </w:rPr>
+        <w:t xml:space="preserve"> 2.</w:t>
+      </w:r>
+    </w:p>
+    <w:p>
+      <w:pPr>
+        <w:numPr>
+          <w:ilvl w:val="1"/>
+          <w:numId w:val="7"/>
+        </w:numPr>
+        <w:shd w:val="clear" w:color="auto" w:fill="FFFFFF"/>
+        <w:spacing w:after="0" w:line="218" w:lineRule="atLeast"/>
+        <w:ind w:right="475"/>
+        <w:rPr>
+          <w:rFonts w:ascii="Arial" w:eastAsia="Times New Roman" w:hAnsi="Arial" w:cs="Arial"/>
+          <w:color w:val="000000"/>
+          <w:sz w:val="19"/>
+          <w:szCs w:val="19"/>
+        </w:rPr>
+      </w:pPr>
+      <w:r>
+        <w:rPr>
+          <w:rFonts w:ascii="Arial" w:eastAsia="Times New Roman" w:hAnsi="Arial" w:cs="Arial"/>
+          <w:color w:val="000000"/>
+          <w:sz w:val="19"/>
+          <w:szCs w:val="19"/>
+        </w:rPr>
+        <w:t>Add an appropriate event handler to the button.</w:t>
       </w:r>
     </w:p>
     <w:p>
@@ -632,14 +880,18 @@
         <w:rPr>
           <w:rFonts w:ascii="Arial" w:eastAsia="Times New Roman" w:hAnsi="Arial" w:cs="Arial"/>
           <w:color w:val="000000"/>
-        </w:rPr>
-      </w:pPr>
-      <w:r>
-        <w:rPr>
-          <w:rFonts w:ascii="Arial" w:eastAsia="Times New Roman" w:hAnsi="Arial" w:cs="Arial"/>
-          <w:color w:val="000000"/>
-        </w:rPr>
-        <w:t>Add a button with the text “Say Hi to Screen 2”</w:t>
+          <w:sz w:val="19"/>
+          <w:szCs w:val="19"/>
+        </w:rPr>
+      </w:pPr>
+      <w:r>
+        <w:rPr>
+          <w:rFonts w:ascii="Arial" w:eastAsia="Times New Roman" w:hAnsi="Arial" w:cs="Arial"/>
+          <w:color w:val="000000"/>
+          <w:sz w:val="19"/>
+          <w:szCs w:val="19"/>
+        </w:rPr>
+        <w:t>Add a second button</w:t>
       </w:r>
     </w:p>
     <w:p>
@@ -654,41 +906,263 @@
         <w:rPr>
           <w:rFonts w:ascii="Arial" w:eastAsia="Times New Roman" w:hAnsi="Arial" w:cs="Arial"/>
           <w:color w:val="000000"/>
-        </w:rPr>
-      </w:pPr>
-      <w:r>
-        <w:rPr>
-          <w:rFonts w:ascii="Arial" w:eastAsia="Times New Roman" w:hAnsi="Arial" w:cs="Arial"/>
-          <w:color w:val="000000"/>
-        </w:rPr>
-        <w:t>In this button’s event handler send an intent to screen 2 with the string “Hi from screen 1” (or some message of your own choice).</w:t>
+          <w:sz w:val="19"/>
+          <w:szCs w:val="19"/>
+        </w:rPr>
+      </w:pPr>
+      <w:r>
+        <w:rPr>
+          <w:rFonts w:ascii="Arial" w:eastAsia="Times New Roman" w:hAnsi="Arial" w:cs="Arial"/>
+          <w:color w:val="000000"/>
+          <w:sz w:val="19"/>
+          <w:szCs w:val="19"/>
+        </w:rPr>
+        <w:t>Change its button title to "</w:t>
+      </w:r>
+      <w:r>
+        <w:rPr>
+          <w:rFonts w:ascii="Arial" w:eastAsia="Times New Roman" w:hAnsi="Arial" w:cs="Arial"/>
+          <w:color w:val="000000"/>
+          <w:sz w:val="19"/>
+          <w:szCs w:val="19"/>
+        </w:rPr>
+        <w:t>Take two down</w:t>
+      </w:r>
+      <w:r>
+        <w:rPr>
+          <w:rFonts w:ascii="Arial" w:eastAsia="Times New Roman" w:hAnsi="Arial" w:cs="Arial"/>
+          <w:color w:val="000000"/>
+          <w:sz w:val="19"/>
+          <w:szCs w:val="19"/>
+        </w:rPr>
+        <w:t>"</w:t>
+      </w:r>
+      <w:r>
+        <w:rPr>
+          <w:rFonts w:ascii="Arial" w:eastAsia="Times New Roman" w:hAnsi="Arial" w:cs="Arial"/>
+          <w:color w:val="000000"/>
+          <w:sz w:val="19"/>
+          <w:szCs w:val="19"/>
+        </w:rPr>
+        <w:t>.</w:t>
       </w:r>
     </w:p>
     <w:p>
       <w:pPr>
+        <w:numPr>
+          <w:ilvl w:val="1"/>
+          <w:numId w:val="7"/>
+        </w:numPr>
         <w:shd w:val="clear" w:color="auto" w:fill="FFFFFF"/>
         <w:spacing w:after="0" w:line="218" w:lineRule="atLeast"/>
-        <w:ind w:left="1440" w:right="475"/>
-        <w:rPr>
-          <w:rFonts w:ascii="Arial" w:eastAsia="Times New Roman" w:hAnsi="Arial" w:cs="Arial"/>
-          <w:color w:val="000000"/>
-          <w:sz w:val="19"/>
-          <w:szCs w:val="19"/>
-        </w:rPr>
-      </w:pPr>
+        <w:ind w:right="475"/>
+        <w:rPr>
+          <w:rFonts w:ascii="Arial" w:eastAsia="Times New Roman" w:hAnsi="Arial" w:cs="Arial"/>
+          <w:color w:val="000000"/>
+          <w:sz w:val="19"/>
+          <w:szCs w:val="19"/>
+        </w:rPr>
+      </w:pPr>
+      <w:r>
+        <w:rPr>
+          <w:rFonts w:ascii="Arial" w:eastAsia="Times New Roman" w:hAnsi="Arial" w:cs="Arial"/>
+          <w:color w:val="000000"/>
+          <w:sz w:val="19"/>
+          <w:szCs w:val="19"/>
+        </w:rPr>
+        <w:t>Add an appropriate event handler to the button.</w:t>
+      </w:r>
     </w:p>
     <w:p>
       <w:pPr>
+        <w:numPr>
+          <w:ilvl w:val="1"/>
+          <w:numId w:val="7"/>
+        </w:numPr>
         <w:shd w:val="clear" w:color="auto" w:fill="FFFFFF"/>
         <w:spacing w:after="0" w:line="218" w:lineRule="atLeast"/>
-        <w:ind w:left="720" w:right="475"/>
-        <w:rPr>
-          <w:rFonts w:ascii="Arial" w:eastAsia="Times New Roman" w:hAnsi="Arial" w:cs="Arial"/>
-          <w:color w:val="000000"/>
-          <w:sz w:val="19"/>
-          <w:szCs w:val="19"/>
-        </w:rPr>
-      </w:pPr>
+        <w:ind w:right="475"/>
+        <w:rPr>
+          <w:rFonts w:ascii="Arial" w:eastAsia="Times New Roman" w:hAnsi="Arial" w:cs="Arial"/>
+          <w:color w:val="000000"/>
+          <w:sz w:val="19"/>
+          <w:szCs w:val="19"/>
+        </w:rPr>
+      </w:pPr>
+      <w:r>
+        <w:rPr>
+          <w:rFonts w:ascii="Arial" w:eastAsia="Times New Roman" w:hAnsi="Arial" w:cs="Arial"/>
+          <w:color w:val="000000"/>
+          <w:sz w:val="19"/>
+          <w:szCs w:val="19"/>
+        </w:rPr>
+        <w:t>Create</w:t>
+      </w:r>
+      <w:r>
+        <w:rPr>
+          <w:rFonts w:ascii="Arial" w:eastAsia="Times New Roman" w:hAnsi="Arial" w:cs="Arial"/>
+          <w:color w:val="000000"/>
+          <w:sz w:val="19"/>
+          <w:szCs w:val="19"/>
+        </w:rPr>
+        <w:t xml:space="preserve"> an Intent that sends the </w:t>
+      </w:r>
+      <w:r>
+        <w:rPr>
+          <w:rFonts w:ascii="Arial" w:eastAsia="Times New Roman" w:hAnsi="Arial" w:cs="Arial"/>
+          <w:color w:val="000000"/>
+          <w:sz w:val="19"/>
+          <w:szCs w:val="19"/>
+        </w:rPr>
+        <w:t>number 2</w:t>
+      </w:r>
+      <w:r>
+        <w:rPr>
+          <w:rFonts w:ascii="Arial" w:eastAsia="Times New Roman" w:hAnsi="Arial" w:cs="Arial"/>
+          <w:color w:val="000000"/>
+          <w:sz w:val="19"/>
+          <w:szCs w:val="19"/>
+        </w:rPr>
+        <w:t xml:space="preserve"> to </w:t>
+      </w:r>
+      <w:r>
+        <w:rPr>
+          <w:rFonts w:ascii="Arial" w:eastAsia="Times New Roman" w:hAnsi="Arial" w:cs="Arial"/>
+          <w:color w:val="000000"/>
+          <w:sz w:val="19"/>
+          <w:szCs w:val="19"/>
+        </w:rPr>
+        <w:t>activity</w:t>
+      </w:r>
+      <w:r>
+        <w:rPr>
+          <w:rFonts w:ascii="Arial" w:eastAsia="Times New Roman" w:hAnsi="Arial" w:cs="Arial"/>
+          <w:color w:val="000000"/>
+          <w:sz w:val="19"/>
+          <w:szCs w:val="19"/>
+        </w:rPr>
+        <w:t xml:space="preserve"> 2.</w:t>
+      </w:r>
+      <w:r>
+        <w:rPr>
+          <w:rFonts w:ascii="Arial" w:eastAsia="Times New Roman" w:hAnsi="Arial" w:cs="Arial"/>
+          <w:color w:val="000000"/>
+          <w:sz w:val="19"/>
+          <w:szCs w:val="19"/>
+        </w:rPr>
+        <w:t xml:space="preserve"> Start Activity 2 using </w:t>
+      </w:r>
+      <w:proofErr w:type="spellStart"/>
+      <w:r>
+        <w:rPr>
+          <w:rFonts w:ascii="Arial" w:eastAsia="Times New Roman" w:hAnsi="Arial" w:cs="Arial"/>
+          <w:color w:val="000000"/>
+          <w:sz w:val="19"/>
+          <w:szCs w:val="19"/>
+        </w:rPr>
+        <w:t>StartActivityForResult</w:t>
+      </w:r>
+      <w:proofErr w:type="spellEnd"/>
+    </w:p>
+    <w:p>
+      <w:pPr>
+        <w:numPr>
+          <w:ilvl w:val="0"/>
+          <w:numId w:val="7"/>
+        </w:numPr>
+        <w:shd w:val="clear" w:color="auto" w:fill="FFFFFF"/>
+        <w:spacing w:after="0" w:line="218" w:lineRule="atLeast"/>
+        <w:ind w:right="475"/>
+        <w:rPr>
+          <w:rFonts w:ascii="Arial" w:eastAsia="Times New Roman" w:hAnsi="Arial" w:cs="Arial"/>
+          <w:color w:val="000000"/>
+          <w:sz w:val="19"/>
+          <w:szCs w:val="19"/>
+        </w:rPr>
+      </w:pPr>
+      <w:r>
+        <w:rPr>
+          <w:rFonts w:ascii="Arial" w:eastAsia="Times New Roman" w:hAnsi="Arial" w:cs="Arial"/>
+          <w:color w:val="000000"/>
+          <w:sz w:val="19"/>
+          <w:szCs w:val="19"/>
+        </w:rPr>
+        <w:t>Add a</w:t>
+      </w:r>
+      <w:r>
+        <w:rPr>
+          <w:rFonts w:ascii="Arial" w:eastAsia="Times New Roman" w:hAnsi="Arial" w:cs="Arial"/>
+          <w:color w:val="000000"/>
+          <w:sz w:val="19"/>
+          <w:szCs w:val="19"/>
+        </w:rPr>
+        <w:t xml:space="preserve"> TextView </w:t>
+      </w:r>
+      <w:r>
+        <w:rPr>
+          <w:rFonts w:ascii="Arial" w:eastAsia="Times New Roman" w:hAnsi="Arial" w:cs="Arial"/>
+          <w:color w:val="000000"/>
+          <w:sz w:val="19"/>
+          <w:szCs w:val="19"/>
+        </w:rPr>
+        <w:t>and the code needed to</w:t>
+      </w:r>
+      <w:r>
+        <w:rPr>
+          <w:rFonts w:ascii="Arial" w:eastAsia="Times New Roman" w:hAnsi="Arial" w:cs="Arial"/>
+          <w:color w:val="000000"/>
+          <w:sz w:val="19"/>
+          <w:szCs w:val="19"/>
+        </w:rPr>
+        <w:t xml:space="preserve"> display a message from </w:t>
+      </w:r>
+      <w:r>
+        <w:rPr>
+          <w:rFonts w:ascii="Arial" w:eastAsia="Times New Roman" w:hAnsi="Arial" w:cs="Arial"/>
+          <w:color w:val="000000"/>
+          <w:sz w:val="19"/>
+          <w:szCs w:val="19"/>
+        </w:rPr>
+        <w:t>activity</w:t>
+      </w:r>
+      <w:r>
+        <w:rPr>
+          <w:rFonts w:ascii="Arial" w:eastAsia="Times New Roman" w:hAnsi="Arial" w:cs="Arial"/>
+          <w:color w:val="000000"/>
+          <w:sz w:val="19"/>
+          <w:szCs w:val="19"/>
+        </w:rPr>
+        <w:t xml:space="preserve"> 2.</w:t>
+      </w:r>
+      <w:r>
+        <w:rPr>
+          <w:rFonts w:ascii="Arial" w:eastAsia="Times New Roman" w:hAnsi="Arial" w:cs="Arial"/>
+          <w:color w:val="000000"/>
+          <w:sz w:val="19"/>
+          <w:szCs w:val="19"/>
+        </w:rPr>
+        <w:t xml:space="preserve"> Get the message using </w:t>
+      </w:r>
+      <w:proofErr w:type="spellStart"/>
+      <w:r>
+        <w:rPr>
+          <w:rFonts w:ascii="Arial" w:eastAsia="Times New Roman" w:hAnsi="Arial" w:cs="Arial"/>
+          <w:color w:val="000000"/>
+          <w:sz w:val="19"/>
+          <w:szCs w:val="19"/>
+        </w:rPr>
+        <w:t>onActivityResult</w:t>
+      </w:r>
+      <w:proofErr w:type="spellEnd"/>
+      <w:r>
+        <w:rPr>
+          <w:rFonts w:ascii="Arial" w:eastAsia="Times New Roman" w:hAnsi="Arial" w:cs="Arial"/>
+          <w:color w:val="000000"/>
+          <w:sz w:val="19"/>
+          <w:szCs w:val="19"/>
+        </w:rPr>
+        <w:t>.</w:t>
+      </w:r>
     </w:p>
     <w:p>
       <w:pPr>
@@ -706,16 +1180,25 @@
       <w:r>
         <w:rPr>
           <w:rFonts w:ascii="Arial" w:eastAsia="Times New Roman" w:hAnsi="Arial" w:cs="Arial"/>
+          <w:color w:val="000000"/>
+          <w:sz w:val="19"/>
+          <w:szCs w:val="19"/>
+        </w:rPr>
+        <w:br/>
+      </w:r>
+      <w:r>
+        <w:rPr>
+          <w:rFonts w:ascii="Arial" w:eastAsia="Times New Roman" w:hAnsi="Arial" w:cs="Arial"/>
           <w:noProof/>
           <w:color w:val="000000"/>
           <w:sz w:val="19"/>
           <w:szCs w:val="19"/>
         </w:rPr>
         <w:drawing>
-          <wp:inline distT="0" distB="0" distL="0" distR="0" wp14:anchorId="6841F784" wp14:editId="63D556C3">
-            <wp:extent cx="2955207" cy="1417320"/>
-            <wp:effectExtent l="0" t="0" r="0" b="5080"/>
-            <wp:docPr id="5" name="Picture 1"/>
+          <wp:inline distT="0" distB="0" distL="0" distR="0" wp14:anchorId="06B91E8B" wp14:editId="52EA62DD">
+            <wp:extent cx="2177117" cy="1464798"/>
+            <wp:effectExtent l="0" t="0" r="7620" b="8890"/>
+            <wp:docPr id="3" name="Picture 3"/>
             <wp:cNvGraphicFramePr>
               <a:graphicFrameLocks xmlns:a="http://schemas.openxmlformats.org/drawingml/2006/main" noChangeAspect="1"/>
             </wp:cNvGraphicFramePr>
@@ -723,13 +1206,13 @@
               <a:graphicData uri="http://schemas.openxmlformats.org/drawingml/2006/picture">
                 <pic:pic xmlns:pic="http://schemas.openxmlformats.org/drawingml/2006/picture">
                   <pic:nvPicPr>
-                    <pic:cNvPr id="0" name="Picture 1"/>
+                    <pic:cNvPr id="0" name="Picture 3"/>
                     <pic:cNvPicPr>
                       <a:picLocks noChangeAspect="1" noChangeArrowheads="1"/>
                     </pic:cNvPicPr>
                   </pic:nvPicPr>
                   <pic:blipFill>
-                    <a:blip r:embed="rId7">
+                    <a:blip r:embed="rId7" cstate="print">
                       <a:extLst>
                         <a:ext uri="{28A0092B-C50C-407E-A947-70E740481C1C}">
                           <a14:useLocalDpi xmlns:a14="http://schemas.microsoft.com/office/drawing/2010/main" val="0"/>
@@ -744,7 +1227,7 @@
                   <pic:spPr bwMode="auto">
                     <a:xfrm>
                       <a:off x="0" y="0"/>
-                      <a:ext cx="2956501" cy="1417941"/>
+                      <a:ext cx="2181671" cy="1467862"/>
                     </a:xfrm>
                     <a:prstGeom prst="rect">
                       <a:avLst/>
@@ -760,36 +1243,63 @@
           </wp:inline>
         </w:drawing>
       </w:r>
-      <w:r>
-        <w:rPr>
-          <w:rFonts w:ascii="Arial" w:eastAsia="Times New Roman" w:hAnsi="Arial" w:cs="Arial"/>
-          <w:color w:val="000000"/>
-          <w:sz w:val="19"/>
-          <w:szCs w:val="19"/>
-        </w:rPr>
-        <w:br/>
-      </w:r>
     </w:p>
     <w:p>
       <w:pPr>
+        <w:shd w:val="clear" w:color="auto" w:fill="FFFFFF"/>
+        <w:spacing w:after="0" w:line="218" w:lineRule="atLeast"/>
+        <w:ind w:left="720" w:right="475"/>
+        <w:jc w:val="center"/>
+        <w:rPr>
+          <w:rFonts w:ascii="Arial" w:eastAsia="Times New Roman" w:hAnsi="Arial" w:cs="Arial"/>
+          <w:color w:val="000000"/>
+          <w:sz w:val="19"/>
+          <w:szCs w:val="19"/>
+        </w:rPr>
+      </w:pPr>
+    </w:p>
+    <w:p>
+      <w:pPr>
         <w:numPr>
           <w:ilvl w:val="0"/>
-          <w:numId w:val="12"/>
+          <w:numId w:val="10"/>
         </w:numPr>
         <w:shd w:val="clear" w:color="auto" w:fill="FFFFFF"/>
         <w:spacing w:after="0" w:line="218" w:lineRule="atLeast"/>
-        <w:ind w:right="240"/>
-        <w:rPr>
-          <w:rFonts w:ascii="Arial" w:eastAsia="Times New Roman" w:hAnsi="Arial" w:cs="Arial"/>
-          <w:color w:val="000000"/>
-        </w:rPr>
-      </w:pPr>
-      <w:r>
-        <w:rPr>
-          <w:rFonts w:ascii="Arial" w:eastAsia="Times New Roman" w:hAnsi="Arial" w:cs="Arial"/>
-          <w:color w:val="000000"/>
-        </w:rPr>
-        <w:t>Add a second Activity</w:t>
+        <w:ind w:left="480" w:right="240"/>
+        <w:rPr>
+          <w:rFonts w:ascii="Arial" w:eastAsia="Times New Roman" w:hAnsi="Arial" w:cs="Arial"/>
+          <w:color w:val="000000"/>
+          <w:sz w:val="19"/>
+          <w:szCs w:val="19"/>
+        </w:rPr>
+      </w:pPr>
+      <w:r>
+        <w:rPr>
+          <w:rFonts w:ascii="Arial" w:eastAsia="Times New Roman" w:hAnsi="Arial" w:cs="Arial"/>
+          <w:color w:val="000000"/>
+          <w:sz w:val="19"/>
+          <w:szCs w:val="19"/>
+        </w:rPr>
+        <w:t xml:space="preserve">Add a second Activity and name it “The </w:t>
+      </w:r>
+      <w:r>
+        <w:rPr>
+          <w:rFonts w:ascii="Arial" w:eastAsia="Times New Roman" w:hAnsi="Arial" w:cs="Arial"/>
+          <w:color w:val="000000"/>
+          <w:sz w:val="19"/>
+          <w:szCs w:val="19"/>
+        </w:rPr>
+        <w:t>code</w:t>
+      </w:r>
+      <w:r>
+        <w:rPr>
+          <w:rFonts w:ascii="Arial" w:eastAsia="Times New Roman" w:hAnsi="Arial" w:cs="Arial"/>
+          <w:color w:val="000000"/>
+          <w:sz w:val="19"/>
+          <w:szCs w:val="19"/>
+        </w:rPr>
+        <w:t>”</w:t>
       </w:r>
     </w:p>
     <w:p>
@@ -804,30 +1314,27 @@
         <w:rPr>
           <w:rFonts w:ascii="Arial" w:eastAsia="Times New Roman" w:hAnsi="Arial" w:cs="Arial"/>
           <w:color w:val="000000"/>
-        </w:rPr>
-      </w:pPr>
-      <w:r>
-        <w:rPr>
-          <w:rFonts w:ascii="Arial" w:eastAsia="Times New Roman" w:hAnsi="Arial" w:cs="Arial"/>
-          <w:color w:val="000000"/>
-        </w:rPr>
-        <w:t xml:space="preserve">Add an </w:t>
-      </w:r>
-      <w:proofErr w:type="spellStart"/>
-      <w:r>
-        <w:rPr>
-          <w:rFonts w:ascii="Arial" w:eastAsia="Times New Roman" w:hAnsi="Arial" w:cs="Arial"/>
-          <w:color w:val="000000"/>
-        </w:rPr>
-        <w:t>ActionBar</w:t>
-      </w:r>
-      <w:proofErr w:type="spellEnd"/>
-      <w:r>
-        <w:rPr>
-          <w:rFonts w:ascii="Arial" w:eastAsia="Times New Roman" w:hAnsi="Arial" w:cs="Arial"/>
-          <w:color w:val="000000"/>
-        </w:rPr>
-        <w:t xml:space="preserve"> with an “up” button.</w:t>
+          <w:sz w:val="19"/>
+          <w:szCs w:val="19"/>
+        </w:rPr>
+      </w:pPr>
+      <w:r>
+        <w:rPr>
+          <w:rFonts w:ascii="Arial" w:eastAsia="Times New Roman" w:hAnsi="Arial" w:cs="Arial"/>
+          <w:color w:val="000000"/>
+          <w:sz w:val="19"/>
+          <w:szCs w:val="19"/>
+        </w:rPr>
+        <w:t>Add a button and a TextView to the second activity</w:t>
+      </w:r>
+      <w:r>
+        <w:rPr>
+          <w:rFonts w:ascii="Arial" w:eastAsia="Times New Roman" w:hAnsi="Arial" w:cs="Arial"/>
+          <w:color w:val="000000"/>
+          <w:sz w:val="19"/>
+          <w:szCs w:val="19"/>
+        </w:rPr>
+        <w:t>.</w:t>
       </w:r>
     </w:p>
     <w:p>
@@ -842,39 +1349,365 @@
         <w:rPr>
           <w:rFonts w:ascii="Arial" w:eastAsia="Times New Roman" w:hAnsi="Arial" w:cs="Arial"/>
           <w:color w:val="000000"/>
-        </w:rPr>
-      </w:pPr>
-      <w:r>
-        <w:rPr>
-          <w:rFonts w:ascii="Arial" w:eastAsia="Times New Roman" w:hAnsi="Arial" w:cs="Arial"/>
-          <w:color w:val="000000"/>
-        </w:rPr>
-        <w:t>Add a TextView that displays messages from screen one.</w:t>
-      </w:r>
-      <w:r>
-        <w:rPr>
-          <w:rFonts w:ascii="Arial" w:eastAsia="Times New Roman" w:hAnsi="Arial" w:cs="Arial"/>
-          <w:color w:val="000000"/>
-        </w:rPr>
-        <w:t xml:space="preserve"> This one text view will either display the string sent in the intent or, if the intent contained a Boolean value, it will display “Screen 1 poked you”. (or a message of your choice).</w:t>
+          <w:sz w:val="19"/>
+          <w:szCs w:val="19"/>
+        </w:rPr>
+      </w:pPr>
+      <w:r>
+        <w:rPr>
+          <w:rFonts w:ascii="Arial" w:eastAsia="Times New Roman" w:hAnsi="Arial" w:cs="Arial"/>
+          <w:color w:val="000000"/>
+          <w:sz w:val="19"/>
+          <w:szCs w:val="19"/>
+        </w:rPr>
+        <w:t xml:space="preserve">The </w:t>
+      </w:r>
+      <w:r>
+        <w:rPr>
+          <w:rFonts w:ascii="Arial" w:eastAsia="Times New Roman" w:hAnsi="Arial" w:cs="Arial"/>
+          <w:color w:val="000000"/>
+          <w:sz w:val="19"/>
+          <w:szCs w:val="19"/>
+        </w:rPr>
+        <w:t>text</w:t>
+      </w:r>
+      <w:r>
+        <w:rPr>
+          <w:rFonts w:ascii="Arial" w:eastAsia="Times New Roman" w:hAnsi="Arial" w:cs="Arial"/>
+          <w:color w:val="000000"/>
+          <w:sz w:val="19"/>
+          <w:szCs w:val="19"/>
+        </w:rPr>
+        <w:t xml:space="preserve"> on this button should be "</w:t>
+      </w:r>
+      <w:r>
+        <w:rPr>
+          <w:rFonts w:ascii="Arial" w:eastAsia="Times New Roman" w:hAnsi="Arial" w:cs="Arial"/>
+          <w:color w:val="000000"/>
+          <w:sz w:val="19"/>
+          <w:szCs w:val="19"/>
+        </w:rPr>
+        <w:t>Patch</w:t>
+      </w:r>
+      <w:r>
+        <w:rPr>
+          <w:rFonts w:ascii="Arial" w:eastAsia="Times New Roman" w:hAnsi="Arial" w:cs="Arial"/>
+          <w:color w:val="000000"/>
+          <w:sz w:val="19"/>
+          <w:szCs w:val="19"/>
+        </w:rPr>
+        <w:t xml:space="preserve"> it around</w:t>
+      </w:r>
+      <w:r>
+        <w:rPr>
+          <w:rFonts w:ascii="Arial" w:eastAsia="Times New Roman" w:hAnsi="Arial" w:cs="Arial"/>
+          <w:color w:val="000000"/>
+          <w:sz w:val="19"/>
+          <w:szCs w:val="19"/>
+        </w:rPr>
+        <w:t>"</w:t>
+      </w:r>
+      <w:r>
+        <w:rPr>
+          <w:rFonts w:ascii="Arial" w:eastAsia="Times New Roman" w:hAnsi="Arial" w:cs="Arial"/>
+          <w:color w:val="000000"/>
+          <w:sz w:val="19"/>
+          <w:szCs w:val="19"/>
+        </w:rPr>
+        <w:t>.</w:t>
       </w:r>
     </w:p>
     <w:p>
       <w:pPr>
+        <w:numPr>
+          <w:ilvl w:val="0"/>
+          <w:numId w:val="8"/>
+        </w:numPr>
         <w:shd w:val="clear" w:color="auto" w:fill="FFFFFF"/>
-        <w:spacing w:after="240" w:line="218" w:lineRule="atLeast"/>
-        <w:rPr>
-          <w:rFonts w:ascii="Arial" w:eastAsia="Times New Roman" w:hAnsi="Arial" w:cs="Arial"/>
-          <w:color w:val="000000"/>
-          <w:sz w:val="19"/>
-          <w:szCs w:val="19"/>
-        </w:rPr>
-      </w:pPr>
+        <w:spacing w:after="0" w:line="218" w:lineRule="atLeast"/>
+        <w:ind w:right="480"/>
+        <w:rPr>
+          <w:rFonts w:ascii="Arial" w:eastAsia="Times New Roman" w:hAnsi="Arial" w:cs="Arial"/>
+          <w:color w:val="000000"/>
+          <w:sz w:val="19"/>
+          <w:szCs w:val="19"/>
+        </w:rPr>
+      </w:pPr>
+      <w:r>
+        <w:rPr>
+          <w:rFonts w:ascii="Arial" w:eastAsia="Times New Roman" w:hAnsi="Arial" w:cs="Arial"/>
+          <w:color w:val="000000"/>
+          <w:sz w:val="19"/>
+          <w:szCs w:val="19"/>
+        </w:rPr>
+        <w:t>Use</w:t>
+      </w:r>
+      <w:r>
+        <w:rPr>
+          <w:rFonts w:ascii="Arial" w:eastAsia="Times New Roman" w:hAnsi="Arial" w:cs="Arial"/>
+          <w:color w:val="000000"/>
+          <w:sz w:val="19"/>
+          <w:szCs w:val="19"/>
+        </w:rPr>
+        <w:t xml:space="preserve"> an</w:t>
+      </w:r>
+      <w:r>
+        <w:rPr>
+          <w:rFonts w:ascii="Arial" w:eastAsia="Times New Roman" w:hAnsi="Arial" w:cs="Arial"/>
+          <w:color w:val="000000"/>
+          <w:sz w:val="19"/>
+          <w:szCs w:val="19"/>
+        </w:rPr>
+        <w:t xml:space="preserve"> </w:t>
+      </w:r>
+      <w:r>
+        <w:rPr>
+          <w:rFonts w:ascii="Arial" w:eastAsia="Times New Roman" w:hAnsi="Arial" w:cs="Arial"/>
+          <w:color w:val="000000"/>
+          <w:sz w:val="19"/>
+          <w:szCs w:val="19"/>
+        </w:rPr>
+        <w:t>intent</w:t>
+      </w:r>
+      <w:r>
+        <w:rPr>
+          <w:rFonts w:ascii="Arial" w:eastAsia="Times New Roman" w:hAnsi="Arial" w:cs="Arial"/>
+          <w:color w:val="000000"/>
+          <w:sz w:val="19"/>
+          <w:szCs w:val="19"/>
+        </w:rPr>
+        <w:t xml:space="preserve"> to send the message "</w:t>
+      </w:r>
+      <w:r>
+        <w:rPr>
+          <w:rFonts w:ascii="Arial" w:eastAsia="Times New Roman" w:hAnsi="Arial" w:cs="Arial"/>
+          <w:color w:val="000000"/>
+          <w:sz w:val="19"/>
+          <w:szCs w:val="19"/>
+        </w:rPr>
+        <w:t xml:space="preserve">n </w:t>
+      </w:r>
+      <w:r>
+        <w:rPr>
+          <w:rFonts w:ascii="Arial" w:eastAsia="Times New Roman" w:hAnsi="Arial" w:cs="Arial"/>
+          <w:color w:val="000000"/>
+          <w:sz w:val="19"/>
+          <w:szCs w:val="19"/>
+        </w:rPr>
+        <w:t>little bugs in</w:t>
+      </w:r>
+      <w:r>
+        <w:rPr>
+          <w:rFonts w:ascii="Arial" w:eastAsia="Times New Roman" w:hAnsi="Arial" w:cs="Arial"/>
+          <w:color w:val="000000"/>
+          <w:sz w:val="19"/>
+          <w:szCs w:val="19"/>
+        </w:rPr>
+        <w:t xml:space="preserve"> the </w:t>
+      </w:r>
+      <w:r>
+        <w:rPr>
+          <w:rFonts w:ascii="Arial" w:eastAsia="Times New Roman" w:hAnsi="Arial" w:cs="Arial"/>
+          <w:color w:val="000000"/>
+          <w:sz w:val="19"/>
+          <w:szCs w:val="19"/>
+        </w:rPr>
+        <w:t>code</w:t>
+      </w:r>
+      <w:r>
+        <w:rPr>
+          <w:rFonts w:ascii="Arial" w:eastAsia="Times New Roman" w:hAnsi="Arial" w:cs="Arial"/>
+          <w:color w:val="000000"/>
+          <w:sz w:val="19"/>
+          <w:szCs w:val="19"/>
+        </w:rPr>
+        <w:t xml:space="preserve">" to </w:t>
+      </w:r>
+      <w:r>
+        <w:rPr>
+          <w:rFonts w:ascii="Arial" w:eastAsia="Times New Roman" w:hAnsi="Arial" w:cs="Arial"/>
+          <w:color w:val="000000"/>
+          <w:sz w:val="19"/>
+          <w:szCs w:val="19"/>
+        </w:rPr>
+        <w:t>activity</w:t>
+      </w:r>
+      <w:r>
+        <w:rPr>
+          <w:rFonts w:ascii="Arial" w:eastAsia="Times New Roman" w:hAnsi="Arial" w:cs="Arial"/>
+          <w:color w:val="000000"/>
+          <w:sz w:val="19"/>
+          <w:szCs w:val="19"/>
+        </w:rPr>
+        <w:t xml:space="preserve"> 1, where n is the number of </w:t>
+      </w:r>
+      <w:r>
+        <w:rPr>
+          <w:rFonts w:ascii="Arial" w:eastAsia="Times New Roman" w:hAnsi="Arial" w:cs="Arial"/>
+          <w:color w:val="000000"/>
+          <w:sz w:val="19"/>
+          <w:szCs w:val="19"/>
+        </w:rPr>
+        <w:t>bugs</w:t>
+      </w:r>
+      <w:r>
+        <w:rPr>
+          <w:rFonts w:ascii="Arial" w:eastAsia="Times New Roman" w:hAnsi="Arial" w:cs="Arial"/>
+          <w:color w:val="000000"/>
+          <w:sz w:val="19"/>
+          <w:szCs w:val="19"/>
+        </w:rPr>
+        <w:t xml:space="preserve"> remaining. </w:t>
+      </w:r>
     </w:p>
     <w:p>
       <w:pPr>
+        <w:numPr>
+          <w:ilvl w:val="0"/>
+          <w:numId w:val="8"/>
+        </w:numPr>
         <w:shd w:val="clear" w:color="auto" w:fill="FFFFFF"/>
-        <w:spacing w:after="240" w:line="218" w:lineRule="atLeast"/>
+        <w:spacing w:after="0" w:line="218" w:lineRule="atLeast"/>
+        <w:ind w:right="480"/>
+        <w:rPr>
+          <w:rFonts w:ascii="Arial" w:eastAsia="Times New Roman" w:hAnsi="Arial" w:cs="Arial"/>
+          <w:color w:val="000000"/>
+          <w:sz w:val="19"/>
+          <w:szCs w:val="19"/>
+        </w:rPr>
+      </w:pPr>
+      <w:r>
+        <w:rPr>
+          <w:rFonts w:ascii="Arial" w:eastAsia="Times New Roman" w:hAnsi="Arial" w:cs="Arial"/>
+          <w:color w:val="000000"/>
+          <w:sz w:val="19"/>
+          <w:szCs w:val="19"/>
+        </w:rPr>
+        <w:t>Add a button</w:t>
+      </w:r>
+      <w:r>
+        <w:rPr>
+          <w:rFonts w:ascii="Arial" w:eastAsia="Times New Roman" w:hAnsi="Arial" w:cs="Arial"/>
+          <w:color w:val="000000"/>
+          <w:sz w:val="19"/>
+          <w:szCs w:val="19"/>
+        </w:rPr>
+        <w:t xml:space="preserve"> event handler and any other code necessary so that </w:t>
+      </w:r>
+      <w:r>
+        <w:rPr>
+          <w:rFonts w:ascii="Arial" w:eastAsia="Times New Roman" w:hAnsi="Arial" w:cs="Arial"/>
+          <w:color w:val="000000"/>
+          <w:sz w:val="19"/>
+          <w:szCs w:val="19"/>
+        </w:rPr>
+        <w:t xml:space="preserve">tapping </w:t>
+      </w:r>
+      <w:r>
+        <w:rPr>
+          <w:rFonts w:ascii="Arial" w:eastAsia="Times New Roman" w:hAnsi="Arial" w:cs="Arial"/>
+          <w:color w:val="000000"/>
+          <w:sz w:val="19"/>
+          <w:szCs w:val="19"/>
+        </w:rPr>
+        <w:t xml:space="preserve">a button </w:t>
+      </w:r>
+      <w:r>
+        <w:rPr>
+          <w:rFonts w:ascii="Arial" w:eastAsia="Times New Roman" w:hAnsi="Arial" w:cs="Arial"/>
+          <w:color w:val="000000"/>
+          <w:sz w:val="19"/>
+          <w:szCs w:val="19"/>
+        </w:rPr>
+        <w:t xml:space="preserve">subtracts one from the total number of </w:t>
+      </w:r>
+      <w:r>
+        <w:rPr>
+          <w:rFonts w:ascii="Arial" w:eastAsia="Times New Roman" w:hAnsi="Arial" w:cs="Arial"/>
+          <w:color w:val="000000"/>
+          <w:sz w:val="19"/>
+          <w:szCs w:val="19"/>
+        </w:rPr>
+        <w:t>bugs</w:t>
+      </w:r>
+      <w:r>
+        <w:rPr>
+          <w:rFonts w:ascii="Arial" w:eastAsia="Times New Roman" w:hAnsi="Arial" w:cs="Arial"/>
+          <w:color w:val="000000"/>
+          <w:sz w:val="19"/>
+          <w:szCs w:val="19"/>
+        </w:rPr>
+        <w:t xml:space="preserve"> left, and </w:t>
+      </w:r>
+      <w:r>
+        <w:rPr>
+          <w:rFonts w:ascii="Arial" w:eastAsia="Times New Roman" w:hAnsi="Arial" w:cs="Arial"/>
+          <w:color w:val="000000"/>
+          <w:sz w:val="19"/>
+          <w:szCs w:val="19"/>
+        </w:rPr>
+        <w:t xml:space="preserve">sends </w:t>
+      </w:r>
+      <w:r>
+        <w:rPr>
+          <w:rFonts w:ascii="Arial" w:eastAsia="Times New Roman" w:hAnsi="Arial" w:cs="Arial"/>
+          <w:color w:val="000000"/>
+          <w:sz w:val="19"/>
+          <w:szCs w:val="19"/>
+        </w:rPr>
+        <w:t>the</w:t>
+      </w:r>
+      <w:r>
+        <w:rPr>
+          <w:rFonts w:ascii="Arial" w:eastAsia="Times New Roman" w:hAnsi="Arial" w:cs="Arial"/>
+          <w:color w:val="000000"/>
+          <w:sz w:val="19"/>
+          <w:szCs w:val="19"/>
+        </w:rPr>
+        <w:t xml:space="preserve"> message </w:t>
+      </w:r>
+      <w:r>
+        <w:rPr>
+          <w:rFonts w:ascii="Arial" w:eastAsia="Times New Roman" w:hAnsi="Arial" w:cs="Arial"/>
+          <w:color w:val="000000"/>
+          <w:sz w:val="19"/>
+          <w:szCs w:val="19"/>
+        </w:rPr>
+        <w:t xml:space="preserve">above </w:t>
+      </w:r>
+      <w:r>
+        <w:rPr>
+          <w:rFonts w:ascii="Arial" w:eastAsia="Times New Roman" w:hAnsi="Arial" w:cs="Arial"/>
+          <w:color w:val="000000"/>
+          <w:sz w:val="19"/>
+          <w:szCs w:val="19"/>
+        </w:rPr>
+        <w:t xml:space="preserve">to the first </w:t>
+      </w:r>
+      <w:r>
+        <w:rPr>
+          <w:rFonts w:ascii="Arial" w:eastAsia="Times New Roman" w:hAnsi="Arial" w:cs="Arial"/>
+          <w:color w:val="000000"/>
+          <w:sz w:val="19"/>
+          <w:szCs w:val="19"/>
+        </w:rPr>
+        <w:t>activity</w:t>
+      </w:r>
+      <w:r>
+        <w:rPr>
+          <w:rFonts w:ascii="Arial" w:eastAsia="Times New Roman" w:hAnsi="Arial" w:cs="Arial"/>
+          <w:color w:val="000000"/>
+          <w:sz w:val="19"/>
+          <w:szCs w:val="19"/>
+        </w:rPr>
+        <w:t xml:space="preserve">. </w:t>
+      </w:r>
+    </w:p>
+    <w:p>
+      <w:pPr>
+        <w:shd w:val="clear" w:color="auto" w:fill="FFFFFF"/>
+        <w:spacing w:after="0" w:line="218" w:lineRule="atLeast"/>
+        <w:ind w:right="480"/>
         <w:jc w:val="center"/>
         <w:rPr>
           <w:rFonts w:ascii="Arial" w:eastAsia="Times New Roman" w:hAnsi="Arial" w:cs="Arial"/>
@@ -883,6 +1716,20 @@
           <w:szCs w:val="19"/>
         </w:rPr>
       </w:pPr>
+    </w:p>
+    <w:p>
+      <w:pPr>
+        <w:shd w:val="clear" w:color="auto" w:fill="FFFFFF"/>
+        <w:spacing w:after="0" w:line="218" w:lineRule="atLeast"/>
+        <w:ind w:right="480"/>
+        <w:jc w:val="center"/>
+        <w:rPr>
+          <w:rFonts w:ascii="Arial" w:eastAsia="Times New Roman" w:hAnsi="Arial" w:cs="Arial"/>
+          <w:color w:val="000000"/>
+          <w:sz w:val="19"/>
+          <w:szCs w:val="19"/>
+        </w:rPr>
+      </w:pPr>
       <w:r>
         <w:rPr>
           <w:rFonts w:ascii="Arial" w:eastAsia="Times New Roman" w:hAnsi="Arial" w:cs="Arial"/>
@@ -892,10 +1739,10 @@
           <w:szCs w:val="19"/>
         </w:rPr>
         <w:drawing>
-          <wp:inline distT="0" distB="0" distL="0" distR="0" wp14:anchorId="124CC7B3" wp14:editId="3A31D3E0">
-            <wp:extent cx="2887394" cy="953121"/>
-            <wp:effectExtent l="0" t="0" r="8255" b="12700"/>
-            <wp:docPr id="6" name="Picture 2"/>
+          <wp:inline distT="0" distB="0" distL="0" distR="0" wp14:anchorId="418BC475" wp14:editId="2C499B43">
+            <wp:extent cx="2380957" cy="1195204"/>
+            <wp:effectExtent l="0" t="0" r="6985" b="0"/>
+            <wp:docPr id="4" name="Picture 4"/>
             <wp:cNvGraphicFramePr>
               <a:graphicFrameLocks xmlns:a="http://schemas.openxmlformats.org/drawingml/2006/main" noChangeAspect="1"/>
             </wp:cNvGraphicFramePr>
@@ -903,7 +1750,7 @@
               <a:graphicData uri="http://schemas.openxmlformats.org/drawingml/2006/picture">
                 <pic:pic xmlns:pic="http://schemas.openxmlformats.org/drawingml/2006/picture">
                   <pic:nvPicPr>
-                    <pic:cNvPr id="0" name="Picture 2"/>
+                    <pic:cNvPr id="0" name="Picture 4"/>
                     <pic:cNvPicPr>
                       <a:picLocks noChangeAspect="1" noChangeArrowheads="1"/>
                     </pic:cNvPicPr>
@@ -924,7 +1771,7 @@
                   <pic:spPr bwMode="auto">
                     <a:xfrm>
                       <a:off x="0" y="0"/>
-                      <a:ext cx="2889543" cy="953831"/>
+                      <a:ext cx="2384033" cy="1196748"/>
                     </a:xfrm>
                     <a:prstGeom prst="rect">
                       <a:avLst/>
@@ -943,30 +1790,24 @@
     </w:p>
     <w:p>
       <w:pPr>
+        <w:shd w:val="clear" w:color="auto" w:fill="FFFFFF"/>
+        <w:spacing w:after="240" w:line="218" w:lineRule="atLeast"/>
+        <w:rPr>
+          <w:rFonts w:ascii="Arial" w:eastAsia="Times New Roman" w:hAnsi="Arial" w:cs="Arial"/>
+          <w:color w:val="000000"/>
+          <w:sz w:val="19"/>
+          <w:szCs w:val="19"/>
+        </w:rPr>
+      </w:pPr>
+    </w:p>
+    <w:p>
+      <w:pPr>
         <w:spacing w:after="0" w:line="240" w:lineRule="auto"/>
         <w:rPr>
           <w:rFonts w:eastAsia="Times New Roman" w:cs="Arial"/>
           <w:color w:val="000000"/>
         </w:rPr>
       </w:pPr>
-      <w:r>
-        <w:rPr>
-          <w:rFonts w:ascii="Arial" w:eastAsia="Times New Roman" w:hAnsi="Arial" w:cs="Arial"/>
-          <w:color w:val="000000"/>
-          <w:sz w:val="19"/>
-          <w:szCs w:val="19"/>
-          <w:u w:val="single"/>
-        </w:rPr>
-        <w:br w:type="page"/>
-      </w:r>
-      <w:r>
-        <w:rPr>
-          <w:rFonts w:eastAsia="Times New Roman" w:cs="Arial"/>
-          <w:color w:val="000000"/>
-        </w:rPr>
-        <w:lastRenderedPageBreak/>
-        <w:t xml:space="preserve"> </w:t>
-      </w:r>
       <w:r>
         <w:rPr>
           <w:rFonts w:asciiTheme="minorHAnsi" w:hAnsiTheme="minorHAnsi"/>
@@ -974,6 +1815,7 @@
           <w:sz w:val="28"/>
           <w:szCs w:val="28"/>
         </w:rPr>
+        <w:lastRenderedPageBreak/>
         <w:t>Submission to Moodle</w:t>
       </w:r>
     </w:p>
@@ -1068,23 +1910,7 @@
           <w:sz w:val="24"/>
           <w:szCs w:val="24"/>
         </w:rPr>
-        <w:t xml:space="preserve">e </w:t>
-      </w:r>
-      <w:r>
-        <w:rPr>
-          <w:rFonts w:asciiTheme="minorHAnsi" w:hAnsiTheme="minorHAnsi"/>
-          <w:sz w:val="24"/>
-          <w:szCs w:val="24"/>
-        </w:rPr>
-        <w:t>app</w:t>
-      </w:r>
-      <w:r>
-        <w:rPr>
-          <w:rFonts w:asciiTheme="minorHAnsi" w:hAnsiTheme="minorHAnsi"/>
-          <w:sz w:val="24"/>
-          <w:szCs w:val="24"/>
-        </w:rPr>
-        <w:t xml:space="preserve"> with each screen-shot labeled. </w:t>
+        <w:t xml:space="preserve">e app with each screen-shot labeled. </w:t>
       </w:r>
       <w:r>
         <w:rPr>
@@ -1225,7 +2051,39 @@
           <w:sz w:val="24"/>
           <w:szCs w:val="24"/>
         </w:rPr>
-        <w:t>a link to a repository containing your solution source code. You can put the link on the same document with the report on your exercise from part 1.</w:t>
+        <w:t xml:space="preserve">a link to a repository containing your solution source code. You can put the link on the same document with the </w:t>
+      </w:r>
+      <w:r>
+        <w:rPr>
+          <w:rFonts w:asciiTheme="minorHAnsi" w:hAnsiTheme="minorHAnsi"/>
+          <w:sz w:val="24"/>
+          <w:szCs w:val="24"/>
+        </w:rPr>
+        <w:t>screen-shots</w:t>
+      </w:r>
+      <w:r>
+        <w:rPr>
+          <w:rFonts w:asciiTheme="minorHAnsi" w:hAnsiTheme="minorHAnsi"/>
+          <w:sz w:val="24"/>
+          <w:szCs w:val="24"/>
+        </w:rPr>
+        <w:t xml:space="preserve"> </w:t>
+      </w:r>
+      <w:r>
+        <w:rPr>
+          <w:rFonts w:asciiTheme="minorHAnsi" w:hAnsiTheme="minorHAnsi"/>
+          <w:sz w:val="24"/>
+          <w:szCs w:val="24"/>
+        </w:rPr>
+        <w:t>in</w:t>
+      </w:r>
+      <w:r>
+        <w:rPr>
+          <w:rFonts w:asciiTheme="minorHAnsi" w:hAnsiTheme="minorHAnsi"/>
+          <w:sz w:val="24"/>
+          <w:szCs w:val="24"/>
+        </w:rPr>
+        <w:t xml:space="preserve"> part 1.</w:t>
       </w:r>
     </w:p>
     <w:p>
@@ -1247,7 +2105,23 @@
           <w:sz w:val="24"/>
           <w:szCs w:val="24"/>
         </w:rPr>
-        <w:t>A copy of your lab instructions (so the lab partner who reviews your work will know what your requirements were).</w:t>
+        <w:t xml:space="preserve">A copy of your lab instructions (so </w:t>
+      </w:r>
+      <w:r>
+        <w:rPr>
+          <w:rFonts w:asciiTheme="minorHAnsi" w:hAnsiTheme="minorHAnsi"/>
+          <w:sz w:val="24"/>
+          <w:szCs w:val="24"/>
+        </w:rPr>
+        <w:t>your</w:t>
+      </w:r>
+      <w:r>
+        <w:rPr>
+          <w:rFonts w:asciiTheme="minorHAnsi" w:hAnsiTheme="minorHAnsi"/>
+          <w:sz w:val="24"/>
+          <w:szCs w:val="24"/>
+        </w:rPr>
+        <w:t xml:space="preserve"> lab partner will know what your requirements were).</w:t>
       </w:r>
     </w:p>
     <w:p>
@@ -1299,7 +2173,7 @@
           <w:sz w:val="24"/>
           <w:szCs w:val="24"/>
         </w:rPr>
-        <w:t>Items 1 and 2 above, but revised as needed.</w:t>
+        <w:t>Screen shots (revised if needed, otherwise the same as above)</w:t>
       </w:r>
     </w:p>
     <w:p>
@@ -1321,8 +2195,32 @@
           <w:sz w:val="24"/>
           <w:szCs w:val="24"/>
         </w:rPr>
+        <w:t>Visual Studio solution (revised if needed, otherwise the same as above)</w:t>
+      </w:r>
+    </w:p>
+    <w:p>
+      <w:pPr>
+        <w:numPr>
+          <w:ilvl w:val="0"/>
+          <w:numId w:val="16"/>
+        </w:numPr>
+        <w:spacing w:after="0"/>
+        <w:rPr>
+          <w:rFonts w:asciiTheme="minorHAnsi" w:hAnsiTheme="minorHAnsi"/>
+          <w:sz w:val="24"/>
+          <w:szCs w:val="24"/>
+        </w:rPr>
+      </w:pPr>
+      <w:r>
+        <w:rPr>
+          <w:rFonts w:asciiTheme="minorHAnsi" w:hAnsiTheme="minorHAnsi"/>
+          <w:sz w:val="24"/>
+          <w:szCs w:val="24"/>
+        </w:rPr>
         <w:t>The code review of your work (the one done by your lab partner) with the second column (“Release”) completed by you.</w:t>
       </w:r>
+      <w:bookmarkStart w:id="0" w:name="_GoBack"/>
+      <w:bookmarkEnd w:id="0"/>
     </w:p>
     <w:p>
       <w:pPr>
@@ -1381,7 +2279,10 @@
       <w:pStyle w:val="Footer"/>
     </w:pPr>
     <w:r>
-      <w:t>Written by Brian Bird, Lane Community College, Summer 2014. Revised Spring 2017</w:t>
+      <w:t xml:space="preserve">Written by Brian Bird, Lane Community College, </w:t>
+    </w:r>
+    <w:r>
+      <w:t>Summer 2014. Revised Winter 2018</w:t>
     </w:r>
   </w:p>
   <w:p>
@@ -1437,7 +2338,31 @@
         <w:sz w:val="32"/>
         <w:szCs w:val="32"/>
       </w:rPr>
-      <w:t>2 – A multi-screen application</w:t>
+      <w:t>2</w:t>
+    </w:r>
+    <w:r>
+      <w:rPr>
+        <w:b/>
+        <w:sz w:val="32"/>
+        <w:szCs w:val="32"/>
+      </w:rPr>
+      <w:t>, Group A – M</w:t>
+    </w:r>
+    <w:r>
+      <w:rPr>
+        <w:b/>
+        <w:sz w:val="32"/>
+        <w:szCs w:val="32"/>
+      </w:rPr>
+      <w:t>ulti-screen application</w:t>
+    </w:r>
+    <w:r>
+      <w:rPr>
+        <w:b/>
+        <w:sz w:val="32"/>
+        <w:szCs w:val="32"/>
+      </w:rPr>
+      <w:t>s</w:t>
     </w:r>
     <w:r>
       <w:br/>
@@ -1457,7 +2382,7 @@
   <w:abstractNum w:abstractNumId="0">
     <w:nsid w:val="FFFFFF1D"/>
     <w:multiLevelType w:val="multilevel"/>
-    <w:tmpl w:val="A56EDEE2"/>
+    <w:tmpl w:val="8A008458"/>
     <w:lvl w:ilvl="0">
       <w:start w:val="1"/>
       <w:numFmt w:val="bullet"/>

</xml_diff>

<commit_message>
Added notes to lab instructions
</commit_message>
<xml_diff>
--- a/Labs/Lab02-MultpleActivities/Lab2Instructions-GroupA-CS235AM.docx
+++ b/Labs/Lab02-MultpleActivities/Lab2Instructions-GroupA-CS235AM.docx
@@ -1,6 +1,6 @@
 
 <file path=word/document.xml><?xml version="1.0" encoding="utf-8"?>
-<w:document xmlns:wpc="http://schemas.microsoft.com/office/word/2010/wordprocessingCanvas" xmlns:mo="http://schemas.microsoft.com/office/mac/office/2008/main" xmlns:mc="http://schemas.openxmlformats.org/markup-compatibility/2006" xmlns:mv="urn:schemas-microsoft-com:mac:vml" xmlns:o="urn:schemas-microsoft-com:office:office" xmlns:r="http://schemas.openxmlformats.org/officeDocument/2006/relationships" xmlns:m="http://schemas.openxmlformats.org/officeDocument/2006/math" xmlns:v="urn:schemas-microsoft-com:vml" xmlns:wp14="http://schemas.microsoft.com/office/word/2010/wordprocessingDrawing" xmlns:wp="http://schemas.openxmlformats.org/drawingml/2006/wordprocessingDrawing" xmlns:w10="urn:schemas-microsoft-com:office:word" xmlns:w="http://schemas.openxmlformats.org/wordprocessingml/2006/main" xmlns:w14="http://schemas.microsoft.com/office/word/2010/wordml" xmlns:w15="http://schemas.microsoft.com/office/word/2012/wordml" xmlns:wpg="http://schemas.microsoft.com/office/word/2010/wordprocessingGroup" xmlns:wpi="http://schemas.microsoft.com/office/word/2010/wordprocessingInk" xmlns:wne="http://schemas.microsoft.com/office/word/2006/wordml" xmlns:wps="http://schemas.microsoft.com/office/word/2010/wordprocessingShape" mc:Ignorable="w14 w15 wp14">
+<w:document xmlns:wpc="http://schemas.microsoft.com/office/word/2010/wordprocessingCanvas" xmlns:cx="http://schemas.microsoft.com/office/drawing/2014/chartex" xmlns:cx1="http://schemas.microsoft.com/office/drawing/2015/9/8/chartex" xmlns:cx2="http://schemas.microsoft.com/office/drawing/2015/10/21/chartex" xmlns:cx3="http://schemas.microsoft.com/office/drawing/2016/5/9/chartex" xmlns:cx4="http://schemas.microsoft.com/office/drawing/2016/5/10/chartex" xmlns:cx5="http://schemas.microsoft.com/office/drawing/2016/5/11/chartex" xmlns:cx6="http://schemas.microsoft.com/office/drawing/2016/5/12/chartex" xmlns:cx7="http://schemas.microsoft.com/office/drawing/2016/5/13/chartex" xmlns:cx8="http://schemas.microsoft.com/office/drawing/2016/5/14/chartex" xmlns:mc="http://schemas.openxmlformats.org/markup-compatibility/2006" xmlns:aink="http://schemas.microsoft.com/office/drawing/2016/ink" xmlns:am3d="http://schemas.microsoft.com/office/drawing/2017/model3d" xmlns:o="urn:schemas-microsoft-com:office:office" xmlns:r="http://schemas.openxmlformats.org/officeDocument/2006/relationships" xmlns:m="http://schemas.openxmlformats.org/officeDocument/2006/math" xmlns:v="urn:schemas-microsoft-com:vml" xmlns:wp14="http://schemas.microsoft.com/office/word/2010/wordprocessingDrawing" xmlns:wp="http://schemas.openxmlformats.org/drawingml/2006/wordprocessingDrawing" xmlns:w10="urn:schemas-microsoft-com:office:word" xmlns:w="http://schemas.openxmlformats.org/wordprocessingml/2006/main" xmlns:w14="http://schemas.microsoft.com/office/word/2010/wordml" xmlns:w15="http://schemas.microsoft.com/office/word/2012/wordml" xmlns:w16cid="http://schemas.microsoft.com/office/word/2016/wordml/cid" xmlns:w16se="http://schemas.microsoft.com/office/word/2015/wordml/symex" xmlns:wpg="http://schemas.microsoft.com/office/word/2010/wordprocessingGroup" xmlns:wpi="http://schemas.microsoft.com/office/word/2010/wordprocessingInk" xmlns:wne="http://schemas.microsoft.com/office/word/2006/wordml" xmlns:wps="http://schemas.microsoft.com/office/word/2010/wordprocessingShape" mc:Ignorable="w14 w15 w16se w16cid wp14">
   <w:body>
     <w:p>
       <w:pPr>
@@ -236,7 +236,23 @@
           <w:rFonts w:ascii="Arial" w:eastAsia="Times New Roman" w:hAnsi="Arial" w:cs="Arial"/>
           <w:color w:val="000000"/>
         </w:rPr>
-        <w:t>: onCreate and</w:t>
+        <w:t xml:space="preserve">: </w:t>
+      </w:r>
+      <w:proofErr w:type="spellStart"/>
+      <w:r>
+        <w:rPr>
+          <w:rFonts w:ascii="Arial" w:eastAsia="Times New Roman" w:hAnsi="Arial" w:cs="Arial"/>
+          <w:color w:val="000000"/>
+        </w:rPr>
+        <w:t>onCreate</w:t>
+      </w:r>
+      <w:proofErr w:type="spellEnd"/>
+      <w:r>
+        <w:rPr>
+          <w:rFonts w:ascii="Arial" w:eastAsia="Times New Roman" w:hAnsi="Arial" w:cs="Arial"/>
+          <w:color w:val="000000"/>
+        </w:rPr>
+        <w:t xml:space="preserve"> and</w:t>
       </w:r>
       <w:r>
         <w:rPr>
@@ -391,6 +407,46 @@
         </w:rPr>
         <w:t>which was also the required reading this week.</w:t>
       </w:r>
+      <w:r>
+        <w:rPr>
+          <w:rFonts w:ascii="Arial" w:eastAsia="Times New Roman" w:hAnsi="Arial" w:cs="Arial"/>
+          <w:color w:val="000000"/>
+          <w:sz w:val="19"/>
+          <w:szCs w:val="19"/>
+        </w:rPr>
+        <w:br/>
+      </w:r>
+      <w:bookmarkStart w:id="0" w:name="_GoBack"/>
+      <w:r>
+        <w:rPr>
+          <w:rFonts w:ascii="Arial" w:eastAsia="Times New Roman" w:hAnsi="Arial" w:cs="Arial"/>
+          <w:color w:val="000000"/>
+          <w:sz w:val="19"/>
+          <w:szCs w:val="19"/>
+        </w:rPr>
+        <w:t xml:space="preserve">Note: You will need to add a using statement for </w:t>
+      </w:r>
+      <w:proofErr w:type="spellStart"/>
+      <w:r>
+        <w:rPr>
+          <w:rFonts w:ascii="Arial" w:eastAsia="Times New Roman" w:hAnsi="Arial" w:cs="Arial"/>
+          <w:color w:val="000000"/>
+          <w:sz w:val="19"/>
+          <w:szCs w:val="19"/>
+        </w:rPr>
+        <w:t>Android.Content</w:t>
+      </w:r>
+      <w:proofErr w:type="spellEnd"/>
+      <w:r>
+        <w:rPr>
+          <w:rFonts w:ascii="Arial" w:eastAsia="Times New Roman" w:hAnsi="Arial" w:cs="Arial"/>
+          <w:color w:val="000000"/>
+          <w:sz w:val="19"/>
+          <w:szCs w:val="19"/>
+        </w:rPr>
+        <w:t xml:space="preserve"> to the first activity in order to use the Intent class.</w:t>
+      </w:r>
+      <w:bookmarkEnd w:id="0"/>
     </w:p>
     <w:p>
       <w:pPr>
@@ -1738,6 +1794,7 @@
           <w:sz w:val="19"/>
           <w:szCs w:val="19"/>
         </w:rPr>
+        <w:lastRenderedPageBreak/>
         <w:drawing>
           <wp:inline distT="0" distB="0" distL="0" distR="0" wp14:anchorId="418BC475" wp14:editId="2C499B43">
             <wp:extent cx="2380957" cy="1195204"/>
@@ -1815,7 +1872,6 @@
           <w:sz w:val="28"/>
           <w:szCs w:val="28"/>
         </w:rPr>
-        <w:lastRenderedPageBreak/>
         <w:t>Submission to Moodle</w:t>
       </w:r>
     </w:p>
@@ -2219,8 +2275,6 @@
         </w:rPr>
         <w:t>The code review of your work (the one done by your lab partner) with the second column (“Release”) completed by you.</w:t>
       </w:r>
-      <w:bookmarkStart w:id="0" w:name="_GoBack"/>
-      <w:bookmarkEnd w:id="0"/>
     </w:p>
     <w:p>
       <w:pPr>
@@ -2248,7 +2302,7 @@
 </file>
 
 <file path=word/endnotes.xml><?xml version="1.0" encoding="utf-8"?>
-<w:endnotes xmlns:wpc="http://schemas.microsoft.com/office/word/2010/wordprocessingCanvas" xmlns:mo="http://schemas.microsoft.com/office/mac/office/2008/main" xmlns:mc="http://schemas.openxmlformats.org/markup-compatibility/2006" xmlns:mv="urn:schemas-microsoft-com:mac:vml" xmlns:o="urn:schemas-microsoft-com:office:office" xmlns:r="http://schemas.openxmlformats.org/officeDocument/2006/relationships" xmlns:m="http://schemas.openxmlformats.org/officeDocument/2006/math" xmlns:v="urn:schemas-microsoft-com:vml" xmlns:wp14="http://schemas.microsoft.com/office/word/2010/wordprocessingDrawing" xmlns:wp="http://schemas.openxmlformats.org/drawingml/2006/wordprocessingDrawing" xmlns:w10="urn:schemas-microsoft-com:office:word" xmlns:w="http://schemas.openxmlformats.org/wordprocessingml/2006/main" xmlns:w14="http://schemas.microsoft.com/office/word/2010/wordml" xmlns:w15="http://schemas.microsoft.com/office/word/2012/wordml" xmlns:wpg="http://schemas.microsoft.com/office/word/2010/wordprocessingGroup" xmlns:wpi="http://schemas.microsoft.com/office/word/2010/wordprocessingInk" xmlns:wne="http://schemas.microsoft.com/office/word/2006/wordml" xmlns:wps="http://schemas.microsoft.com/office/word/2010/wordprocessingShape" mc:Ignorable="w14 w15 wp14">
+<w:endnotes xmlns:wpc="http://schemas.microsoft.com/office/word/2010/wordprocessingCanvas" xmlns:cx="http://schemas.microsoft.com/office/drawing/2014/chartex" xmlns:cx1="http://schemas.microsoft.com/office/drawing/2015/9/8/chartex" xmlns:cx2="http://schemas.microsoft.com/office/drawing/2015/10/21/chartex" xmlns:cx3="http://schemas.microsoft.com/office/drawing/2016/5/9/chartex" xmlns:cx4="http://schemas.microsoft.com/office/drawing/2016/5/10/chartex" xmlns:cx5="http://schemas.microsoft.com/office/drawing/2016/5/11/chartex" xmlns:cx6="http://schemas.microsoft.com/office/drawing/2016/5/12/chartex" xmlns:cx7="http://schemas.microsoft.com/office/drawing/2016/5/13/chartex" xmlns:cx8="http://schemas.microsoft.com/office/drawing/2016/5/14/chartex" xmlns:mc="http://schemas.openxmlformats.org/markup-compatibility/2006" xmlns:aink="http://schemas.microsoft.com/office/drawing/2016/ink" xmlns:am3d="http://schemas.microsoft.com/office/drawing/2017/model3d" xmlns:o="urn:schemas-microsoft-com:office:office" xmlns:r="http://schemas.openxmlformats.org/officeDocument/2006/relationships" xmlns:m="http://schemas.openxmlformats.org/officeDocument/2006/math" xmlns:v="urn:schemas-microsoft-com:vml" xmlns:wp14="http://schemas.microsoft.com/office/word/2010/wordprocessingDrawing" xmlns:wp="http://schemas.openxmlformats.org/drawingml/2006/wordprocessingDrawing" xmlns:w10="urn:schemas-microsoft-com:office:word" xmlns:w="http://schemas.openxmlformats.org/wordprocessingml/2006/main" xmlns:w14="http://schemas.microsoft.com/office/word/2010/wordml" xmlns:w15="http://schemas.microsoft.com/office/word/2012/wordml" xmlns:w16cid="http://schemas.microsoft.com/office/word/2016/wordml/cid" xmlns:w16se="http://schemas.microsoft.com/office/word/2015/wordml/symex" xmlns:wpg="http://schemas.microsoft.com/office/word/2010/wordprocessingGroup" xmlns:wpi="http://schemas.microsoft.com/office/word/2010/wordprocessingInk" xmlns:wne="http://schemas.microsoft.com/office/word/2006/wordml" xmlns:wps="http://schemas.microsoft.com/office/word/2010/wordprocessingShape" mc:Ignorable="w14 w15 w16se w16cid wp14">
   <w:endnote w:type="separator" w:id="-1">
     <w:p>
       <w:pPr>
@@ -2273,7 +2327,7 @@
 </file>
 
 <file path=word/footer1.xml><?xml version="1.0" encoding="utf-8"?>
-<w:ftr xmlns:wpc="http://schemas.microsoft.com/office/word/2010/wordprocessingCanvas" xmlns:mo="http://schemas.microsoft.com/office/mac/office/2008/main" xmlns:mc="http://schemas.openxmlformats.org/markup-compatibility/2006" xmlns:mv="urn:schemas-microsoft-com:mac:vml" xmlns:o="urn:schemas-microsoft-com:office:office" xmlns:r="http://schemas.openxmlformats.org/officeDocument/2006/relationships" xmlns:m="http://schemas.openxmlformats.org/officeDocument/2006/math" xmlns:v="urn:schemas-microsoft-com:vml" xmlns:wp14="http://schemas.microsoft.com/office/word/2010/wordprocessingDrawing" xmlns:wp="http://schemas.openxmlformats.org/drawingml/2006/wordprocessingDrawing" xmlns:w10="urn:schemas-microsoft-com:office:word" xmlns:w="http://schemas.openxmlformats.org/wordprocessingml/2006/main" xmlns:w14="http://schemas.microsoft.com/office/word/2010/wordml" xmlns:w15="http://schemas.microsoft.com/office/word/2012/wordml" xmlns:wpg="http://schemas.microsoft.com/office/word/2010/wordprocessingGroup" xmlns:wpi="http://schemas.microsoft.com/office/word/2010/wordprocessingInk" xmlns:wne="http://schemas.microsoft.com/office/word/2006/wordml" xmlns:wps="http://schemas.microsoft.com/office/word/2010/wordprocessingShape" mc:Ignorable="w14 w15 wp14">
+<w:ftr xmlns:wpc="http://schemas.microsoft.com/office/word/2010/wordprocessingCanvas" xmlns:cx="http://schemas.microsoft.com/office/drawing/2014/chartex" xmlns:cx1="http://schemas.microsoft.com/office/drawing/2015/9/8/chartex" xmlns:cx2="http://schemas.microsoft.com/office/drawing/2015/10/21/chartex" xmlns:cx3="http://schemas.microsoft.com/office/drawing/2016/5/9/chartex" xmlns:cx4="http://schemas.microsoft.com/office/drawing/2016/5/10/chartex" xmlns:cx5="http://schemas.microsoft.com/office/drawing/2016/5/11/chartex" xmlns:cx6="http://schemas.microsoft.com/office/drawing/2016/5/12/chartex" xmlns:cx7="http://schemas.microsoft.com/office/drawing/2016/5/13/chartex" xmlns:cx8="http://schemas.microsoft.com/office/drawing/2016/5/14/chartex" xmlns:mc="http://schemas.openxmlformats.org/markup-compatibility/2006" xmlns:aink="http://schemas.microsoft.com/office/drawing/2016/ink" xmlns:am3d="http://schemas.microsoft.com/office/drawing/2017/model3d" xmlns:o="urn:schemas-microsoft-com:office:office" xmlns:r="http://schemas.openxmlformats.org/officeDocument/2006/relationships" xmlns:m="http://schemas.openxmlformats.org/officeDocument/2006/math" xmlns:v="urn:schemas-microsoft-com:vml" xmlns:wp14="http://schemas.microsoft.com/office/word/2010/wordprocessingDrawing" xmlns:wp="http://schemas.openxmlformats.org/drawingml/2006/wordprocessingDrawing" xmlns:w10="urn:schemas-microsoft-com:office:word" xmlns:w="http://schemas.openxmlformats.org/wordprocessingml/2006/main" xmlns:w14="http://schemas.microsoft.com/office/word/2010/wordml" xmlns:w15="http://schemas.microsoft.com/office/word/2012/wordml" xmlns:w16cid="http://schemas.microsoft.com/office/word/2016/wordml/cid" xmlns:w16se="http://schemas.microsoft.com/office/word/2015/wordml/symex" xmlns:wpg="http://schemas.microsoft.com/office/word/2010/wordprocessingGroup" xmlns:wpi="http://schemas.microsoft.com/office/word/2010/wordprocessingInk" xmlns:wne="http://schemas.microsoft.com/office/word/2006/wordml" xmlns:wps="http://schemas.microsoft.com/office/word/2010/wordprocessingShape" mc:Ignorable="w14 w15 w16se w16cid wp14">
   <w:p>
     <w:pPr>
       <w:pStyle w:val="Footer"/>
@@ -2294,7 +2348,7 @@
 </file>
 
 <file path=word/footnotes.xml><?xml version="1.0" encoding="utf-8"?>
-<w:footnotes xmlns:wpc="http://schemas.microsoft.com/office/word/2010/wordprocessingCanvas" xmlns:mo="http://schemas.microsoft.com/office/mac/office/2008/main" xmlns:mc="http://schemas.openxmlformats.org/markup-compatibility/2006" xmlns:mv="urn:schemas-microsoft-com:mac:vml" xmlns:o="urn:schemas-microsoft-com:office:office" xmlns:r="http://schemas.openxmlformats.org/officeDocument/2006/relationships" xmlns:m="http://schemas.openxmlformats.org/officeDocument/2006/math" xmlns:v="urn:schemas-microsoft-com:vml" xmlns:wp14="http://schemas.microsoft.com/office/word/2010/wordprocessingDrawing" xmlns:wp="http://schemas.openxmlformats.org/drawingml/2006/wordprocessingDrawing" xmlns:w10="urn:schemas-microsoft-com:office:word" xmlns:w="http://schemas.openxmlformats.org/wordprocessingml/2006/main" xmlns:w14="http://schemas.microsoft.com/office/word/2010/wordml" xmlns:w15="http://schemas.microsoft.com/office/word/2012/wordml" xmlns:wpg="http://schemas.microsoft.com/office/word/2010/wordprocessingGroup" xmlns:wpi="http://schemas.microsoft.com/office/word/2010/wordprocessingInk" xmlns:wne="http://schemas.microsoft.com/office/word/2006/wordml" xmlns:wps="http://schemas.microsoft.com/office/word/2010/wordprocessingShape" mc:Ignorable="w14 w15 wp14">
+<w:footnotes xmlns:wpc="http://schemas.microsoft.com/office/word/2010/wordprocessingCanvas" xmlns:cx="http://schemas.microsoft.com/office/drawing/2014/chartex" xmlns:cx1="http://schemas.microsoft.com/office/drawing/2015/9/8/chartex" xmlns:cx2="http://schemas.microsoft.com/office/drawing/2015/10/21/chartex" xmlns:cx3="http://schemas.microsoft.com/office/drawing/2016/5/9/chartex" xmlns:cx4="http://schemas.microsoft.com/office/drawing/2016/5/10/chartex" xmlns:cx5="http://schemas.microsoft.com/office/drawing/2016/5/11/chartex" xmlns:cx6="http://schemas.microsoft.com/office/drawing/2016/5/12/chartex" xmlns:cx7="http://schemas.microsoft.com/office/drawing/2016/5/13/chartex" xmlns:cx8="http://schemas.microsoft.com/office/drawing/2016/5/14/chartex" xmlns:mc="http://schemas.openxmlformats.org/markup-compatibility/2006" xmlns:aink="http://schemas.microsoft.com/office/drawing/2016/ink" xmlns:am3d="http://schemas.microsoft.com/office/drawing/2017/model3d" xmlns:o="urn:schemas-microsoft-com:office:office" xmlns:r="http://schemas.openxmlformats.org/officeDocument/2006/relationships" xmlns:m="http://schemas.openxmlformats.org/officeDocument/2006/math" xmlns:v="urn:schemas-microsoft-com:vml" xmlns:wp14="http://schemas.microsoft.com/office/word/2010/wordprocessingDrawing" xmlns:wp="http://schemas.openxmlformats.org/drawingml/2006/wordprocessingDrawing" xmlns:w10="urn:schemas-microsoft-com:office:word" xmlns:w="http://schemas.openxmlformats.org/wordprocessingml/2006/main" xmlns:w14="http://schemas.microsoft.com/office/word/2010/wordml" xmlns:w15="http://schemas.microsoft.com/office/word/2012/wordml" xmlns:w16cid="http://schemas.microsoft.com/office/word/2016/wordml/cid" xmlns:w16se="http://schemas.microsoft.com/office/word/2015/wordml/symex" xmlns:wpg="http://schemas.microsoft.com/office/word/2010/wordprocessingGroup" xmlns:wpi="http://schemas.microsoft.com/office/word/2010/wordprocessingInk" xmlns:wne="http://schemas.microsoft.com/office/word/2006/wordml" xmlns:wps="http://schemas.microsoft.com/office/word/2010/wordprocessingShape" mc:Ignorable="w14 w15 w16se w16cid wp14">
   <w:footnote w:type="separator" w:id="-1">
     <w:p>
       <w:pPr>
@@ -2319,7 +2373,7 @@
 </file>
 
 <file path=word/header1.xml><?xml version="1.0" encoding="utf-8"?>
-<w:hdr xmlns:wpc="http://schemas.microsoft.com/office/word/2010/wordprocessingCanvas" xmlns:mo="http://schemas.microsoft.com/office/mac/office/2008/main" xmlns:mc="http://schemas.openxmlformats.org/markup-compatibility/2006" xmlns:mv="urn:schemas-microsoft-com:mac:vml" xmlns:o="urn:schemas-microsoft-com:office:office" xmlns:r="http://schemas.openxmlformats.org/officeDocument/2006/relationships" xmlns:m="http://schemas.openxmlformats.org/officeDocument/2006/math" xmlns:v="urn:schemas-microsoft-com:vml" xmlns:wp14="http://schemas.microsoft.com/office/word/2010/wordprocessingDrawing" xmlns:wp="http://schemas.openxmlformats.org/drawingml/2006/wordprocessingDrawing" xmlns:w10="urn:schemas-microsoft-com:office:word" xmlns:w="http://schemas.openxmlformats.org/wordprocessingml/2006/main" xmlns:w14="http://schemas.microsoft.com/office/word/2010/wordml" xmlns:w15="http://schemas.microsoft.com/office/word/2012/wordml" xmlns:wpg="http://schemas.microsoft.com/office/word/2010/wordprocessingGroup" xmlns:wpi="http://schemas.microsoft.com/office/word/2010/wordprocessingInk" xmlns:wne="http://schemas.microsoft.com/office/word/2006/wordml" xmlns:wps="http://schemas.microsoft.com/office/word/2010/wordprocessingShape" mc:Ignorable="w14 w15 wp14">
+<w:hdr xmlns:wpc="http://schemas.microsoft.com/office/word/2010/wordprocessingCanvas" xmlns:cx="http://schemas.microsoft.com/office/drawing/2014/chartex" xmlns:cx1="http://schemas.microsoft.com/office/drawing/2015/9/8/chartex" xmlns:cx2="http://schemas.microsoft.com/office/drawing/2015/10/21/chartex" xmlns:cx3="http://schemas.microsoft.com/office/drawing/2016/5/9/chartex" xmlns:cx4="http://schemas.microsoft.com/office/drawing/2016/5/10/chartex" xmlns:cx5="http://schemas.microsoft.com/office/drawing/2016/5/11/chartex" xmlns:cx6="http://schemas.microsoft.com/office/drawing/2016/5/12/chartex" xmlns:cx7="http://schemas.microsoft.com/office/drawing/2016/5/13/chartex" xmlns:cx8="http://schemas.microsoft.com/office/drawing/2016/5/14/chartex" xmlns:mc="http://schemas.openxmlformats.org/markup-compatibility/2006" xmlns:aink="http://schemas.microsoft.com/office/drawing/2016/ink" xmlns:am3d="http://schemas.microsoft.com/office/drawing/2017/model3d" xmlns:o="urn:schemas-microsoft-com:office:office" xmlns:r="http://schemas.openxmlformats.org/officeDocument/2006/relationships" xmlns:m="http://schemas.openxmlformats.org/officeDocument/2006/math" xmlns:v="urn:schemas-microsoft-com:vml" xmlns:wp14="http://schemas.microsoft.com/office/word/2010/wordprocessingDrawing" xmlns:wp="http://schemas.openxmlformats.org/drawingml/2006/wordprocessingDrawing" xmlns:w10="urn:schemas-microsoft-com:office:word" xmlns:w="http://schemas.openxmlformats.org/wordprocessingml/2006/main" xmlns:w14="http://schemas.microsoft.com/office/word/2010/wordml" xmlns:w15="http://schemas.microsoft.com/office/word/2012/wordml" xmlns:w16cid="http://schemas.microsoft.com/office/word/2016/wordml/cid" xmlns:w16se="http://schemas.microsoft.com/office/word/2015/wordml/symex" xmlns:wpg="http://schemas.microsoft.com/office/word/2010/wordprocessingGroup" xmlns:wpi="http://schemas.microsoft.com/office/word/2010/wordprocessingInk" xmlns:wne="http://schemas.microsoft.com/office/word/2006/wordml" xmlns:wps="http://schemas.microsoft.com/office/word/2010/wordprocessingShape" mc:Ignorable="w14 w15 w16se w16cid wp14">
   <w:p>
     <w:pPr>
       <w:pStyle w:val="Header"/>
@@ -2378,8 +2432,8 @@
 </file>
 
 <file path=word/numbering.xml><?xml version="1.0" encoding="utf-8"?>
-<w:numbering xmlns:wpc="http://schemas.microsoft.com/office/word/2010/wordprocessingCanvas" xmlns:mo="http://schemas.microsoft.com/office/mac/office/2008/main" xmlns:mc="http://schemas.openxmlformats.org/markup-compatibility/2006" xmlns:mv="urn:schemas-microsoft-com:mac:vml" xmlns:o="urn:schemas-microsoft-com:office:office" xmlns:r="http://schemas.openxmlformats.org/officeDocument/2006/relationships" xmlns:m="http://schemas.openxmlformats.org/officeDocument/2006/math" xmlns:v="urn:schemas-microsoft-com:vml" xmlns:wp14="http://schemas.microsoft.com/office/word/2010/wordprocessingDrawing" xmlns:wp="http://schemas.openxmlformats.org/drawingml/2006/wordprocessingDrawing" xmlns:w10="urn:schemas-microsoft-com:office:word" xmlns:w="http://schemas.openxmlformats.org/wordprocessingml/2006/main" xmlns:w14="http://schemas.microsoft.com/office/word/2010/wordml" xmlns:w15="http://schemas.microsoft.com/office/word/2012/wordml" xmlns:wpg="http://schemas.microsoft.com/office/word/2010/wordprocessingGroup" xmlns:wpi="http://schemas.microsoft.com/office/word/2010/wordprocessingInk" xmlns:wne="http://schemas.microsoft.com/office/word/2006/wordml" xmlns:wps="http://schemas.microsoft.com/office/word/2010/wordprocessingShape" mc:Ignorable="w14 w15 wp14">
-  <w:abstractNum w:abstractNumId="0">
+<w:numbering xmlns:wpc="http://schemas.microsoft.com/office/word/2010/wordprocessingCanvas" xmlns:cx="http://schemas.microsoft.com/office/drawing/2014/chartex" xmlns:cx1="http://schemas.microsoft.com/office/drawing/2015/9/8/chartex" xmlns:cx2="http://schemas.microsoft.com/office/drawing/2015/10/21/chartex" xmlns:cx3="http://schemas.microsoft.com/office/drawing/2016/5/9/chartex" xmlns:cx4="http://schemas.microsoft.com/office/drawing/2016/5/10/chartex" xmlns:cx5="http://schemas.microsoft.com/office/drawing/2016/5/11/chartex" xmlns:cx6="http://schemas.microsoft.com/office/drawing/2016/5/12/chartex" xmlns:cx7="http://schemas.microsoft.com/office/drawing/2016/5/13/chartex" xmlns:cx8="http://schemas.microsoft.com/office/drawing/2016/5/14/chartex" xmlns:mc="http://schemas.openxmlformats.org/markup-compatibility/2006" xmlns:aink="http://schemas.microsoft.com/office/drawing/2016/ink" xmlns:am3d="http://schemas.microsoft.com/office/drawing/2017/model3d" xmlns:o="urn:schemas-microsoft-com:office:office" xmlns:r="http://schemas.openxmlformats.org/officeDocument/2006/relationships" xmlns:m="http://schemas.openxmlformats.org/officeDocument/2006/math" xmlns:v="urn:schemas-microsoft-com:vml" xmlns:wp14="http://schemas.microsoft.com/office/word/2010/wordprocessingDrawing" xmlns:wp="http://schemas.openxmlformats.org/drawingml/2006/wordprocessingDrawing" xmlns:w10="urn:schemas-microsoft-com:office:word" xmlns:w="http://schemas.openxmlformats.org/wordprocessingml/2006/main" xmlns:w14="http://schemas.microsoft.com/office/word/2010/wordml" xmlns:w15="http://schemas.microsoft.com/office/word/2012/wordml" xmlns:w16cid="http://schemas.microsoft.com/office/word/2016/wordml/cid" xmlns:w16se="http://schemas.microsoft.com/office/word/2015/wordml/symex" xmlns:wpg="http://schemas.microsoft.com/office/word/2010/wordprocessingGroup" xmlns:wpi="http://schemas.microsoft.com/office/word/2010/wordprocessingInk" xmlns:wne="http://schemas.microsoft.com/office/word/2006/wordml" xmlns:wps="http://schemas.microsoft.com/office/word/2010/wordprocessingShape" mc:Ignorable="w14 w15 w16se w16cid wp14">
+  <w:abstractNum w:abstractNumId="0" w15:restartNumberingAfterBreak="0">
     <w:nsid w:val="FFFFFF1D"/>
     <w:multiLevelType w:val="multilevel"/>
     <w:tmpl w:val="8A008458"/>
@@ -2519,7 +2573,7 @@
       </w:rPr>
     </w:lvl>
   </w:abstractNum>
-  <w:abstractNum w:abstractNumId="1">
+  <w:abstractNum w:abstractNumId="1" w15:restartNumberingAfterBreak="0">
     <w:nsid w:val="00000001"/>
     <w:multiLevelType w:val="multilevel"/>
     <w:tmpl w:val="0409001D"/>
@@ -2608,7 +2662,7 @@
       </w:pPr>
     </w:lvl>
   </w:abstractNum>
-  <w:abstractNum w:abstractNumId="2">
+  <w:abstractNum w:abstractNumId="2" w15:restartNumberingAfterBreak="0">
     <w:nsid w:val="04222E60"/>
     <w:multiLevelType w:val="hybridMultilevel"/>
     <w:tmpl w:val="BD90C2AA"/>
@@ -2721,7 +2775,7 @@
       </w:rPr>
     </w:lvl>
   </w:abstractNum>
-  <w:abstractNum w:abstractNumId="3">
+  <w:abstractNum w:abstractNumId="3" w15:restartNumberingAfterBreak="0">
     <w:nsid w:val="0F97515D"/>
     <w:multiLevelType w:val="hybridMultilevel"/>
     <w:tmpl w:val="3F64372C"/>
@@ -2807,7 +2861,7 @@
       </w:pPr>
     </w:lvl>
   </w:abstractNum>
-  <w:abstractNum w:abstractNumId="4">
+  <w:abstractNum w:abstractNumId="4" w15:restartNumberingAfterBreak="0">
     <w:nsid w:val="179E3129"/>
     <w:multiLevelType w:val="hybridMultilevel"/>
     <w:tmpl w:val="3E300E5A"/>
@@ -2920,7 +2974,7 @@
       </w:rPr>
     </w:lvl>
   </w:abstractNum>
-  <w:abstractNum w:abstractNumId="5">
+  <w:abstractNum w:abstractNumId="5" w15:restartNumberingAfterBreak="0">
     <w:nsid w:val="1C33144A"/>
     <w:multiLevelType w:val="multilevel"/>
     <w:tmpl w:val="2B7A68E2"/>
@@ -3037,7 +3091,7 @@
       </w:pPr>
     </w:lvl>
   </w:abstractNum>
-  <w:abstractNum w:abstractNumId="6">
+  <w:abstractNum w:abstractNumId="6" w15:restartNumberingAfterBreak="0">
     <w:nsid w:val="34515186"/>
     <w:multiLevelType w:val="hybridMultilevel"/>
     <w:tmpl w:val="8C401B7E"/>
@@ -3150,7 +3204,7 @@
       </w:rPr>
     </w:lvl>
   </w:abstractNum>
-  <w:abstractNum w:abstractNumId="7">
+  <w:abstractNum w:abstractNumId="7" w15:restartNumberingAfterBreak="0">
     <w:nsid w:val="372E269D"/>
     <w:multiLevelType w:val="hybridMultilevel"/>
     <w:tmpl w:val="15EECEAA"/>
@@ -3263,7 +3317,7 @@
       </w:rPr>
     </w:lvl>
   </w:abstractNum>
-  <w:abstractNum w:abstractNumId="8">
+  <w:abstractNum w:abstractNumId="8" w15:restartNumberingAfterBreak="0">
     <w:nsid w:val="3A3719CC"/>
     <w:multiLevelType w:val="hybridMultilevel"/>
     <w:tmpl w:val="D47890CE"/>
@@ -3349,7 +3403,7 @@
       </w:pPr>
     </w:lvl>
   </w:abstractNum>
-  <w:abstractNum w:abstractNumId="9">
+  <w:abstractNum w:abstractNumId="9" w15:restartNumberingAfterBreak="0">
     <w:nsid w:val="3B8E7BD1"/>
     <w:multiLevelType w:val="hybridMultilevel"/>
     <w:tmpl w:val="82C8CA90"/>
@@ -3410,7 +3464,7 @@
       <w:lvlJc w:val="left"/>
     </w:lvl>
   </w:abstractNum>
-  <w:abstractNum w:abstractNumId="10">
+  <w:abstractNum w:abstractNumId="10" w15:restartNumberingAfterBreak="0">
     <w:nsid w:val="491270C8"/>
     <w:multiLevelType w:val="hybridMultilevel"/>
     <w:tmpl w:val="9CBC56E2"/>
@@ -3496,7 +3550,7 @@
       </w:pPr>
     </w:lvl>
   </w:abstractNum>
-  <w:abstractNum w:abstractNumId="11">
+  <w:abstractNum w:abstractNumId="11" w15:restartNumberingAfterBreak="0">
     <w:nsid w:val="503B21CE"/>
     <w:multiLevelType w:val="hybridMultilevel"/>
     <w:tmpl w:val="37900298"/>
@@ -3609,7 +3663,7 @@
       </w:rPr>
     </w:lvl>
   </w:abstractNum>
-  <w:abstractNum w:abstractNumId="12">
+  <w:abstractNum w:abstractNumId="12" w15:restartNumberingAfterBreak="0">
     <w:nsid w:val="57657D7D"/>
     <w:multiLevelType w:val="hybridMultilevel"/>
     <w:tmpl w:val="9CBC56E2"/>
@@ -3695,7 +3749,7 @@
       </w:pPr>
     </w:lvl>
   </w:abstractNum>
-  <w:abstractNum w:abstractNumId="13">
+  <w:abstractNum w:abstractNumId="13" w15:restartNumberingAfterBreak="0">
     <w:nsid w:val="595858D7"/>
     <w:multiLevelType w:val="hybridMultilevel"/>
     <w:tmpl w:val="FA60D374"/>
@@ -3784,7 +3838,7 @@
       </w:pPr>
     </w:lvl>
   </w:abstractNum>
-  <w:abstractNum w:abstractNumId="14">
+  <w:abstractNum w:abstractNumId="14" w15:restartNumberingAfterBreak="0">
     <w:nsid w:val="721133BF"/>
     <w:multiLevelType w:val="multilevel"/>
     <w:tmpl w:val="B48C0810"/>
@@ -3897,7 +3951,7 @@
       </w:pPr>
     </w:lvl>
   </w:abstractNum>
-  <w:abstractNum w:abstractNumId="15">
+  <w:abstractNum w:abstractNumId="15" w15:restartNumberingAfterBreak="0">
     <w:nsid w:val="7B0D6C3D"/>
     <w:multiLevelType w:val="hybridMultilevel"/>
     <w:tmpl w:val="8314363A"/>
@@ -3983,7 +4037,7 @@
       </w:pPr>
     </w:lvl>
   </w:abstractNum>
-  <w:abstractNum w:abstractNumId="16">
+  <w:abstractNum w:abstractNumId="16" w15:restartNumberingAfterBreak="0">
     <w:nsid w:val="7C91174E"/>
     <w:multiLevelType w:val="multilevel"/>
     <w:tmpl w:val="2B7A68E2"/>
@@ -4155,7 +4209,7 @@
 </file>
 
 <file path=word/styles.xml><?xml version="1.0" encoding="utf-8"?>
-<w:styles xmlns:mc="http://schemas.openxmlformats.org/markup-compatibility/2006" xmlns:r="http://schemas.openxmlformats.org/officeDocument/2006/relationships" xmlns:w="http://schemas.openxmlformats.org/wordprocessingml/2006/main" xmlns:w14="http://schemas.microsoft.com/office/word/2010/wordml" xmlns:w15="http://schemas.microsoft.com/office/word/2012/wordml" mc:Ignorable="w14 w15">
+<w:styles xmlns:mc="http://schemas.openxmlformats.org/markup-compatibility/2006" xmlns:r="http://schemas.openxmlformats.org/officeDocument/2006/relationships" xmlns:w="http://schemas.openxmlformats.org/wordprocessingml/2006/main" xmlns:w14="http://schemas.microsoft.com/office/word/2010/wordml" xmlns:w15="http://schemas.microsoft.com/office/word/2012/wordml" xmlns:w16cid="http://schemas.microsoft.com/office/word/2016/wordml/cid" xmlns:w16se="http://schemas.microsoft.com/office/word/2015/wordml/symex" mc:Ignorable="w14 w15 w16se w16cid">
   <w:docDefaults>
     <w:rPrDefault>
       <w:rPr>
@@ -4165,7 +4219,7 @@
     </w:rPrDefault>
     <w:pPrDefault/>
   </w:docDefaults>
-  <w:latentStyles w:defLockedState="0" w:defUIPriority="99" w:defSemiHidden="0" w:defUnhideWhenUsed="0" w:defQFormat="0" w:count="382">
+  <w:latentStyles w:defLockedState="0" w:defUIPriority="99" w:defSemiHidden="0" w:defUnhideWhenUsed="0" w:defQFormat="0" w:count="375">
     <w:lsdException w:name="Normal" w:uiPriority="0" w:qFormat="1"/>
     <w:lsdException w:name="heading 1" w:uiPriority="9" w:qFormat="1"/>
     <w:lsdException w:name="heading 2" w:semiHidden="1" w:uiPriority="9" w:unhideWhenUsed="1" w:qFormat="1"/>
@@ -4322,15 +4376,6 @@
     <w:lsdException w:name="Balloon Text" w:semiHidden="1" w:unhideWhenUsed="1"/>
     <w:lsdException w:name="Table Grid" w:uiPriority="39"/>
     <w:lsdException w:name="Table Theme" w:semiHidden="1" w:unhideWhenUsed="1"/>
-    <w:lsdException w:name="Note Level 1" w:semiHidden="1"/>
-    <w:lsdException w:name="Note Level 2" w:uiPriority="1" w:qFormat="1"/>
-    <w:lsdException w:name="Note Level 3" w:semiHidden="1" w:uiPriority="60" w:unhideWhenUsed="1"/>
-    <w:lsdException w:name="Note Level 4" w:semiHidden="1" w:uiPriority="61" w:unhideWhenUsed="1"/>
-    <w:lsdException w:name="Note Level 5" w:semiHidden="1" w:uiPriority="62" w:unhideWhenUsed="1"/>
-    <w:lsdException w:name="Note Level 6" w:semiHidden="1" w:uiPriority="63" w:unhideWhenUsed="1"/>
-    <w:lsdException w:name="Note Level 7" w:semiHidden="1" w:uiPriority="64" w:unhideWhenUsed="1"/>
-    <w:lsdException w:name="Note Level 8" w:semiHidden="1" w:uiPriority="65" w:unhideWhenUsed="1"/>
-    <w:lsdException w:name="Note Level 9" w:semiHidden="1" w:uiPriority="66" w:unhideWhenUsed="1"/>
     <w:lsdException w:name="Placeholder Text" w:semiHidden="1" w:uiPriority="67" w:unhideWhenUsed="1"/>
     <w:lsdException w:name="No Spacing" w:semiHidden="1" w:uiPriority="68" w:unhideWhenUsed="1"/>
     <w:lsdException w:name="Light Shading" w:uiPriority="69"/>

</xml_diff>